<commit_message>
Adding 3-JS-Basics code + notes
</commit_message>
<xml_diff>
--- a/JS Basics/JS_BASICS_3/3-JS-Basics.docx
+++ b/JS Basics/JS_BASICS_3/3-JS-Basics.docx
@@ -2,6 +2,2524 @@
 <file path=word/document.xml><?xml version="1.0" encoding="utf-8"?>
 <w:document xmlns:wpc="http://schemas.microsoft.com/office/word/2010/wordprocessingCanvas" xmlns:cx="http://schemas.microsoft.com/office/drawing/2014/chartex" xmlns:cx1="http://schemas.microsoft.com/office/drawing/2015/9/8/chartex" xmlns:cx2="http://schemas.microsoft.com/office/drawing/2015/10/21/chartex" xmlns:cx3="http://schemas.microsoft.com/office/drawing/2016/5/9/chartex" xmlns:cx4="http://schemas.microsoft.com/office/drawing/2016/5/10/chartex" xmlns:cx5="http://schemas.microsoft.com/office/drawing/2016/5/11/chartex" xmlns:cx6="http://schemas.microsoft.com/office/drawing/2016/5/12/chartex" xmlns:cx7="http://schemas.microsoft.com/office/drawing/2016/5/13/chartex" xmlns:cx8="http://schemas.microsoft.com/office/drawing/2016/5/14/chartex" xmlns:mc="http://schemas.openxmlformats.org/markup-compatibility/2006" xmlns:aink="http://schemas.microsoft.com/office/drawing/2016/ink" xmlns:am3d="http://schemas.microsoft.com/office/drawing/2017/model3d" xmlns:o="urn:schemas-microsoft-com:office:office" xmlns:oel="http://schemas.microsoft.com/office/2019/extlst" xmlns:r="http://schemas.openxmlformats.org/officeDocument/2006/relationships" xmlns:m="http://schemas.openxmlformats.org/officeDocument/2006/math" xmlns:v="urn:schemas-microsoft-com:vml" xmlns:wp14="http://schemas.microsoft.com/office/word/2010/wordprocessingDrawing" xmlns:wp="http://schemas.openxmlformats.org/drawingml/2006/wordprocessingDrawing" xmlns:w10="urn:schemas-microsoft-com:office:word" xmlns:w="http://schemas.openxmlformats.org/wordprocessingml/2006/main" xmlns:w14="http://schemas.microsoft.com/office/word/2010/wordml" xmlns:w15="http://schemas.microsoft.com/office/word/2012/wordml" xmlns:w16cex="http://schemas.microsoft.com/office/word/2018/wordml/cex" xmlns:w16cid="http://schemas.microsoft.com/office/word/2016/wordml/cid" xmlns:w16="http://schemas.microsoft.com/office/word/2018/wordml" xmlns:w16du="http://schemas.microsoft.com/office/word/2023/wordml/word16du" xmlns:w16sdtdh="http://schemas.microsoft.com/office/word/2020/wordml/sdtdatahash" xmlns:w16se="http://schemas.microsoft.com/office/word/2015/wordml/symex" xmlns:wpg="http://schemas.microsoft.com/office/word/2010/wordprocessingGroup" xmlns:wpi="http://schemas.microsoft.com/office/word/2010/wordprocessingInk" xmlns:wne="http://schemas.microsoft.com/office/word/2006/wordml" xmlns:wps="http://schemas.microsoft.com/office/word/2010/wordprocessingShape" mc:Ignorable="w14 w15 w16se w16cid w16 w16cex w16sdtdh w16du wp14">
   <w:body>
+    <w:p>
+      <w:pPr>
+        <w:rPr>
+          <w:rFonts w:ascii="Times New Roman" w:hAnsi="Times New Roman" w:cs="Times New Roman"/>
+          <w:b/>
+          <w:bCs/>
+          <w:sz w:val="36"/>
+          <w:szCs w:val="36"/>
+          <w:lang w:val="en-US"/>
+        </w:rPr>
+      </w:pPr>
+      <w:r>
+        <w:rPr>
+          <w:rFonts w:ascii="Times New Roman" w:hAnsi="Times New Roman" w:cs="Times New Roman"/>
+          <w:b/>
+          <w:bCs/>
+          <w:sz w:val="36"/>
+          <w:szCs w:val="36"/>
+          <w:lang w:val="en-US"/>
+        </w:rPr>
+        <w:t>JAVASCRIPT Basics</w:t>
+      </w:r>
+    </w:p>
+    <w:p>
+      <w:pPr>
+        <w:rPr>
+          <w:rFonts w:ascii="Times New Roman" w:hAnsi="Times New Roman" w:cs="Times New Roman"/>
+          <w:b/>
+          <w:bCs/>
+          <w:sz w:val="36"/>
+          <w:szCs w:val="36"/>
+          <w:lang w:val="en-US"/>
+        </w:rPr>
+      </w:pPr>
+    </w:p>
+    <w:p>
+      <w:pPr>
+        <w:rPr>
+          <w:rFonts w:ascii="Times New Roman" w:hAnsi="Times New Roman" w:cs="Times New Roman"/>
+          <w:b/>
+          <w:bCs/>
+          <w:sz w:val="28"/>
+          <w:szCs w:val="28"/>
+          <w:lang w:val="en-US"/>
+        </w:rPr>
+      </w:pPr>
+      <w:r>
+        <w:rPr>
+          <w:rFonts w:ascii="Times New Roman" w:hAnsi="Times New Roman" w:cs="Times New Roman"/>
+          <w:b/>
+          <w:bCs/>
+          <w:sz w:val="28"/>
+          <w:szCs w:val="28"/>
+          <w:lang w:val="en-US"/>
+        </w:rPr>
+        <w:t>Inbuilt Objects</w:t>
+      </w:r>
+    </w:p>
+    <w:p>
+      <w:pPr>
+        <w:pStyle w:val="ListParagraph"/>
+        <w:numPr>
+          <w:ilvl w:val="0"/>
+          <w:numId w:val="3"/>
+        </w:numPr>
+        <w:rPr>
+          <w:rFonts w:ascii="Times New Roman" w:hAnsi="Times New Roman" w:cs="Times New Roman"/>
+          <w:lang w:val="en-US"/>
+        </w:rPr>
+      </w:pPr>
+      <w:r>
+        <w:rPr>
+          <w:rFonts w:ascii="Times New Roman" w:hAnsi="Times New Roman" w:cs="Times New Roman"/>
+          <w:lang w:val="en-US"/>
+        </w:rPr>
+        <w:t>Math:</w:t>
+      </w:r>
+    </w:p>
+    <w:p>
+      <w:pPr>
+        <w:pStyle w:val="ListParagraph"/>
+        <w:numPr>
+          <w:ilvl w:val="1"/>
+          <w:numId w:val="3"/>
+        </w:numPr>
+        <w:rPr>
+          <w:rFonts w:ascii="Times New Roman" w:hAnsi="Times New Roman" w:cs="Times New Roman"/>
+          <w:lang w:val="en-US"/>
+        </w:rPr>
+      </w:pPr>
+      <w:r>
+        <w:rPr>
+          <w:rFonts w:ascii="Times New Roman" w:hAnsi="Times New Roman" w:cs="Times New Roman"/>
+          <w:lang w:val="en-US"/>
+        </w:rPr>
+        <w:t>Giving some mathematic related function and constant.</w:t>
+      </w:r>
+    </w:p>
+    <w:p>
+      <w:pPr>
+        <w:pStyle w:val="ListParagraph"/>
+        <w:numPr>
+          <w:ilvl w:val="1"/>
+          <w:numId w:val="3"/>
+        </w:numPr>
+        <w:rPr>
+          <w:rFonts w:ascii="Times New Roman" w:hAnsi="Times New Roman" w:cs="Times New Roman"/>
+          <w:lang w:val="en-US"/>
+        </w:rPr>
+      </w:pPr>
+      <w:r>
+        <w:rPr>
+          <w:rFonts w:ascii="Times New Roman" w:hAnsi="Times New Roman" w:cs="Times New Roman"/>
+          <w:lang w:val="en-US"/>
+        </w:rPr>
+        <w:t xml:space="preserve">Like </w:t>
+      </w:r>
+      <w:proofErr w:type="spellStart"/>
+      <w:proofErr w:type="gramStart"/>
+      <w:r>
+        <w:rPr>
+          <w:rFonts w:ascii="Times New Roman" w:hAnsi="Times New Roman" w:cs="Times New Roman"/>
+          <w:lang w:val="en-US"/>
+        </w:rPr>
+        <w:t>Math.pow</w:t>
+      </w:r>
+      <w:proofErr w:type="spellEnd"/>
+      <w:r>
+        <w:rPr>
+          <w:rFonts w:ascii="Times New Roman" w:hAnsi="Times New Roman" w:cs="Times New Roman"/>
+          <w:lang w:val="en-US"/>
+        </w:rPr>
+        <w:t>(</w:t>
+      </w:r>
+      <w:proofErr w:type="gramEnd"/>
+      <w:r>
+        <w:rPr>
+          <w:rFonts w:ascii="Times New Roman" w:hAnsi="Times New Roman" w:cs="Times New Roman"/>
+          <w:lang w:val="en-US"/>
+        </w:rPr>
+        <w:t xml:space="preserve">), </w:t>
+      </w:r>
+      <w:proofErr w:type="spellStart"/>
+      <w:r>
+        <w:rPr>
+          <w:rFonts w:ascii="Times New Roman" w:hAnsi="Times New Roman" w:cs="Times New Roman"/>
+          <w:lang w:val="en-US"/>
+        </w:rPr>
+        <w:t>Math.max</w:t>
+      </w:r>
+      <w:proofErr w:type="spellEnd"/>
+      <w:r>
+        <w:rPr>
+          <w:rFonts w:ascii="Times New Roman" w:hAnsi="Times New Roman" w:cs="Times New Roman"/>
+          <w:lang w:val="en-US"/>
+        </w:rPr>
+        <w:t>() etc.</w:t>
+      </w:r>
+    </w:p>
+    <w:p>
+      <w:pPr>
+        <w:ind w:left="1080"/>
+        <w:rPr>
+          <w:rFonts w:ascii="Times New Roman" w:hAnsi="Times New Roman" w:cs="Times New Roman"/>
+          <w:lang w:val="en-US"/>
+        </w:rPr>
+      </w:pPr>
+      <w:r>
+        <w:rPr>
+          <w:rFonts w:ascii="Times New Roman" w:hAnsi="Times New Roman" w:cs="Times New Roman"/>
+          <w:lang w:val="en-US"/>
+        </w:rPr>
+        <w:drawing>
+          <wp:inline distT="0" distB="0" distL="0" distR="0" wp14:anchorId="6A23A7BE" wp14:editId="284843CD">
+            <wp:extent cx="2737591" cy="1062497"/>
+            <wp:effectExtent l="0" t="0" r="5715" b="4445"/>
+            <wp:docPr id="756328498" name="Picture 1"/>
+            <wp:cNvGraphicFramePr>
+              <a:graphicFrameLocks xmlns:a="http://schemas.openxmlformats.org/drawingml/2006/main" noChangeAspect="1"/>
+            </wp:cNvGraphicFramePr>
+            <a:graphic xmlns:a="http://schemas.openxmlformats.org/drawingml/2006/main">
+              <a:graphicData uri="http://schemas.openxmlformats.org/drawingml/2006/picture">
+                <pic:pic xmlns:pic="http://schemas.openxmlformats.org/drawingml/2006/picture">
+                  <pic:nvPicPr>
+                    <pic:cNvPr id="756328498" name=""/>
+                    <pic:cNvPicPr/>
+                  </pic:nvPicPr>
+                  <pic:blipFill>
+                    <a:blip r:embed="rId5"/>
+                    <a:stretch>
+                      <a:fillRect/>
+                    </a:stretch>
+                  </pic:blipFill>
+                  <pic:spPr>
+                    <a:xfrm>
+                      <a:off x="0" y="0"/>
+                      <a:ext cx="2832182" cy="1099209"/>
+                    </a:xfrm>
+                    <a:prstGeom prst="rect">
+                      <a:avLst/>
+                    </a:prstGeom>
+                  </pic:spPr>
+                </pic:pic>
+              </a:graphicData>
+            </a:graphic>
+          </wp:inline>
+        </w:drawing>
+      </w:r>
+    </w:p>
+    <w:p>
+      <w:pPr>
+        <w:pStyle w:val="ListParagraph"/>
+        <w:numPr>
+          <w:ilvl w:val="0"/>
+          <w:numId w:val="3"/>
+        </w:numPr>
+        <w:rPr>
+          <w:rFonts w:ascii="Times New Roman" w:hAnsi="Times New Roman" w:cs="Times New Roman"/>
+          <w:lang w:val="en-US"/>
+        </w:rPr>
+      </w:pPr>
+      <w:r>
+        <w:rPr>
+          <w:rFonts w:ascii="Times New Roman" w:hAnsi="Times New Roman" w:cs="Times New Roman"/>
+          <w:lang w:val="en-US"/>
+        </w:rPr>
+        <w:t>String:</w:t>
+      </w:r>
+    </w:p>
+    <w:p>
+      <w:pPr>
+        <w:pStyle w:val="ListParagraph"/>
+        <w:numPr>
+          <w:ilvl w:val="1"/>
+          <w:numId w:val="3"/>
+        </w:numPr>
+        <w:rPr>
+          <w:rFonts w:ascii="Times New Roman" w:hAnsi="Times New Roman" w:cs="Times New Roman"/>
+          <w:lang w:val="en-US"/>
+        </w:rPr>
+      </w:pPr>
+      <w:r>
+        <w:rPr>
+          <w:rFonts w:ascii="Times New Roman" w:hAnsi="Times New Roman" w:cs="Times New Roman"/>
+          <w:lang w:val="en-US"/>
+        </w:rPr>
+        <w:t>String can be primitive and can also be object.</w:t>
+      </w:r>
+    </w:p>
+    <w:p>
+      <w:pPr>
+        <w:pStyle w:val="ListParagraph"/>
+        <w:numPr>
+          <w:ilvl w:val="1"/>
+          <w:numId w:val="3"/>
+        </w:numPr>
+        <w:rPr>
+          <w:rFonts w:ascii="Times New Roman" w:hAnsi="Times New Roman" w:cs="Times New Roman"/>
+          <w:lang w:val="en-US"/>
+        </w:rPr>
+      </w:pPr>
+      <w:r>
+        <w:rPr>
+          <w:rFonts w:ascii="Times New Roman" w:hAnsi="Times New Roman" w:cs="Times New Roman"/>
+          <w:lang w:val="en-US"/>
+        </w:rPr>
+        <w:t>If we are using string as normal for output purpose then it does not have any properties.</w:t>
+      </w:r>
+    </w:p>
+    <w:p>
+      <w:pPr>
+        <w:pStyle w:val="ListParagraph"/>
+        <w:numPr>
+          <w:ilvl w:val="1"/>
+          <w:numId w:val="3"/>
+        </w:numPr>
+        <w:rPr>
+          <w:rFonts w:ascii="Times New Roman" w:hAnsi="Times New Roman" w:cs="Times New Roman"/>
+          <w:lang w:val="en-US"/>
+        </w:rPr>
+      </w:pPr>
+      <w:r>
+        <w:rPr>
+          <w:rFonts w:ascii="Times New Roman" w:hAnsi="Times New Roman" w:cs="Times New Roman"/>
+          <w:lang w:val="en-US"/>
+        </w:rPr>
+        <w:t>But if we are using it as object then it has these kinds of properties.</w:t>
+      </w:r>
+    </w:p>
+    <w:p>
+      <w:pPr>
+        <w:pStyle w:val="ListParagraph"/>
+        <w:ind w:left="1440"/>
+        <w:rPr>
+          <w:rFonts w:ascii="Times New Roman" w:hAnsi="Times New Roman" w:cs="Times New Roman"/>
+          <w:lang w:val="en-US"/>
+        </w:rPr>
+      </w:pPr>
+      <w:r>
+        <w:rPr>
+          <w:rFonts w:ascii="Times New Roman" w:hAnsi="Times New Roman" w:cs="Times New Roman"/>
+          <w:lang w:val="en-US"/>
+        </w:rPr>
+        <w:drawing>
+          <wp:inline distT="0" distB="0" distL="0" distR="0" wp14:anchorId="39826B44" wp14:editId="2D73E273">
+            <wp:extent cx="3448315" cy="2058248"/>
+            <wp:effectExtent l="0" t="0" r="0" b="0"/>
+            <wp:docPr id="119299142" name="Picture 1"/>
+            <wp:cNvGraphicFramePr>
+              <a:graphicFrameLocks xmlns:a="http://schemas.openxmlformats.org/drawingml/2006/main" noChangeAspect="1"/>
+            </wp:cNvGraphicFramePr>
+            <a:graphic xmlns:a="http://schemas.openxmlformats.org/drawingml/2006/main">
+              <a:graphicData uri="http://schemas.openxmlformats.org/drawingml/2006/picture">
+                <pic:pic xmlns:pic="http://schemas.openxmlformats.org/drawingml/2006/picture">
+                  <pic:nvPicPr>
+                    <pic:cNvPr id="119299142" name=""/>
+                    <pic:cNvPicPr/>
+                  </pic:nvPicPr>
+                  <pic:blipFill>
+                    <a:blip r:embed="rId6"/>
+                    <a:stretch>
+                      <a:fillRect/>
+                    </a:stretch>
+                  </pic:blipFill>
+                  <pic:spPr>
+                    <a:xfrm>
+                      <a:off x="0" y="0"/>
+                      <a:ext cx="3485143" cy="2080230"/>
+                    </a:xfrm>
+                    <a:prstGeom prst="rect">
+                      <a:avLst/>
+                    </a:prstGeom>
+                  </pic:spPr>
+                </pic:pic>
+              </a:graphicData>
+            </a:graphic>
+          </wp:inline>
+        </w:drawing>
+      </w:r>
+    </w:p>
+    <w:p>
+      <w:pPr>
+        <w:pStyle w:val="ListParagraph"/>
+        <w:numPr>
+          <w:ilvl w:val="0"/>
+          <w:numId w:val="3"/>
+        </w:numPr>
+        <w:rPr>
+          <w:rFonts w:ascii="Times New Roman" w:hAnsi="Times New Roman" w:cs="Times New Roman"/>
+          <w:lang w:val="en-US"/>
+        </w:rPr>
+      </w:pPr>
+      <w:r>
+        <w:rPr>
+          <w:rFonts w:ascii="Times New Roman" w:hAnsi="Times New Roman" w:cs="Times New Roman"/>
+          <w:lang w:val="en-US"/>
+        </w:rPr>
+        <w:t>Template Literal:</w:t>
+      </w:r>
+    </w:p>
+    <w:p>
+      <w:pPr>
+        <w:pStyle w:val="ListParagraph"/>
+        <w:numPr>
+          <w:ilvl w:val="1"/>
+          <w:numId w:val="3"/>
+        </w:numPr>
+        <w:rPr>
+          <w:rFonts w:ascii="Times New Roman" w:hAnsi="Times New Roman" w:cs="Times New Roman"/>
+          <w:lang w:val="en-US"/>
+        </w:rPr>
+      </w:pPr>
+      <w:r>
+        <w:rPr>
+          <w:rFonts w:ascii="Times New Roman" w:hAnsi="Times New Roman" w:cs="Times New Roman"/>
+          <w:lang w:val="en-US"/>
+        </w:rPr>
+        <w:t xml:space="preserve">If we want to create some kind of paragraph type of things. </w:t>
+      </w:r>
+    </w:p>
+    <w:p>
+      <w:pPr>
+        <w:pStyle w:val="ListParagraph"/>
+        <w:numPr>
+          <w:ilvl w:val="1"/>
+          <w:numId w:val="3"/>
+        </w:numPr>
+        <w:rPr>
+          <w:rFonts w:ascii="Times New Roman" w:hAnsi="Times New Roman" w:cs="Times New Roman"/>
+          <w:lang w:val="en-US"/>
+        </w:rPr>
+      </w:pPr>
+      <w:r>
+        <w:rPr>
+          <w:rFonts w:ascii="Times New Roman" w:hAnsi="Times New Roman" w:cs="Times New Roman"/>
+          <w:lang w:val="en-US"/>
+        </w:rPr>
+        <w:t>If we want to add dynamically numbers from input while forming the string there, we can use template literal.</w:t>
+      </w:r>
+    </w:p>
+    <w:p>
+      <w:pPr>
+        <w:pStyle w:val="ListParagraph"/>
+        <w:numPr>
+          <w:ilvl w:val="1"/>
+          <w:numId w:val="3"/>
+        </w:numPr>
+        <w:rPr>
+          <w:rFonts w:ascii="Times New Roman" w:hAnsi="Times New Roman" w:cs="Times New Roman"/>
+          <w:lang w:val="en-US"/>
+        </w:rPr>
+      </w:pPr>
+      <w:r>
+        <w:rPr>
+          <w:rFonts w:ascii="Times New Roman" w:hAnsi="Times New Roman" w:cs="Times New Roman"/>
+          <w:lang w:val="en-US"/>
+        </w:rPr>
+        <w:t xml:space="preserve">If we want to use single quote </w:t>
+      </w:r>
+      <w:r>
+        <w:rPr>
+          <w:rFonts w:ascii="Times New Roman" w:hAnsi="Times New Roman" w:cs="Times New Roman"/>
+          <w:lang w:val="en-US"/>
+        </w:rPr>
+        <w:t>there,</w:t>
+      </w:r>
+      <w:r>
+        <w:rPr>
+          <w:rFonts w:ascii="Times New Roman" w:hAnsi="Times New Roman" w:cs="Times New Roman"/>
+          <w:lang w:val="en-US"/>
+        </w:rPr>
+        <w:t xml:space="preserve"> we need to use some kind of \’ or Escape Sequence.</w:t>
+      </w:r>
+    </w:p>
+    <w:p>
+      <w:pPr>
+        <w:pStyle w:val="ListParagraph"/>
+        <w:numPr>
+          <w:ilvl w:val="1"/>
+          <w:numId w:val="3"/>
+        </w:numPr>
+        <w:rPr>
+          <w:rFonts w:ascii="Times New Roman" w:hAnsi="Times New Roman" w:cs="Times New Roman"/>
+          <w:lang w:val="en-US"/>
+        </w:rPr>
+      </w:pPr>
+      <w:r>
+        <w:rPr>
+          <w:rFonts w:ascii="Times New Roman" w:hAnsi="Times New Roman" w:cs="Times New Roman"/>
+          <w:lang w:val="en-US"/>
+        </w:rPr>
+        <w:t>We can do this using ` `. (button just below the escape button).</w:t>
+      </w:r>
+    </w:p>
+    <w:p>
+      <w:pPr>
+        <w:ind w:left="1080"/>
+        <w:rPr>
+          <w:rFonts w:ascii="Times New Roman" w:hAnsi="Times New Roman" w:cs="Times New Roman"/>
+          <w:lang w:val="en-US"/>
+        </w:rPr>
+      </w:pPr>
+      <w:r>
+        <w:rPr>
+          <w:rFonts w:ascii="Times New Roman" w:hAnsi="Times New Roman" w:cs="Times New Roman"/>
+          <w:lang w:val="en-US"/>
+        </w:rPr>
+        <w:drawing>
+          <wp:inline distT="0" distB="0" distL="0" distR="0" wp14:anchorId="21D87A39" wp14:editId="0511A0DA">
+            <wp:extent cx="2889056" cy="1892420"/>
+            <wp:effectExtent l="0" t="0" r="0" b="0"/>
+            <wp:docPr id="698092965" name="Picture 1"/>
+            <wp:cNvGraphicFramePr>
+              <a:graphicFrameLocks xmlns:a="http://schemas.openxmlformats.org/drawingml/2006/main" noChangeAspect="1"/>
+            </wp:cNvGraphicFramePr>
+            <a:graphic xmlns:a="http://schemas.openxmlformats.org/drawingml/2006/main">
+              <a:graphicData uri="http://schemas.openxmlformats.org/drawingml/2006/picture">
+                <pic:pic xmlns:pic="http://schemas.openxmlformats.org/drawingml/2006/picture">
+                  <pic:nvPicPr>
+                    <pic:cNvPr id="698092965" name=""/>
+                    <pic:cNvPicPr/>
+                  </pic:nvPicPr>
+                  <pic:blipFill>
+                    <a:blip r:embed="rId7"/>
+                    <a:stretch>
+                      <a:fillRect/>
+                    </a:stretch>
+                  </pic:blipFill>
+                  <pic:spPr>
+                    <a:xfrm>
+                      <a:off x="0" y="0"/>
+                      <a:ext cx="2965548" cy="1942524"/>
+                    </a:xfrm>
+                    <a:prstGeom prst="rect">
+                      <a:avLst/>
+                    </a:prstGeom>
+                  </pic:spPr>
+                </pic:pic>
+              </a:graphicData>
+            </a:graphic>
+          </wp:inline>
+        </w:drawing>
+      </w:r>
+    </w:p>
+    <w:p>
+      <w:pPr>
+        <w:pStyle w:val="ListParagraph"/>
+        <w:numPr>
+          <w:ilvl w:val="0"/>
+          <w:numId w:val="3"/>
+        </w:numPr>
+        <w:rPr>
+          <w:rFonts w:ascii="Times New Roman" w:hAnsi="Times New Roman" w:cs="Times New Roman"/>
+          <w:lang w:val="en-US"/>
+        </w:rPr>
+      </w:pPr>
+      <w:r>
+        <w:rPr>
+          <w:rFonts w:ascii="Times New Roman" w:hAnsi="Times New Roman" w:cs="Times New Roman"/>
+          <w:lang w:val="en-US"/>
+        </w:rPr>
+        <w:t>Date and Time</w:t>
+      </w:r>
+    </w:p>
+    <w:p>
+      <w:pPr>
+        <w:pStyle w:val="ListParagraph"/>
+        <w:numPr>
+          <w:ilvl w:val="1"/>
+          <w:numId w:val="3"/>
+        </w:numPr>
+        <w:rPr>
+          <w:rFonts w:ascii="Times New Roman" w:hAnsi="Times New Roman" w:cs="Times New Roman"/>
+          <w:lang w:val="en-US"/>
+        </w:rPr>
+      </w:pPr>
+      <w:r>
+        <w:rPr>
+          <w:rFonts w:ascii="Times New Roman" w:hAnsi="Times New Roman" w:cs="Times New Roman"/>
+          <w:lang w:val="en-US"/>
+        </w:rPr>
+        <w:t>Read at MDN Docs.</w:t>
+      </w:r>
+    </w:p>
+    <w:p>
+      <w:pPr>
+        <w:ind w:left="1080"/>
+        <w:rPr>
+          <w:rFonts w:ascii="Times New Roman" w:hAnsi="Times New Roman" w:cs="Times New Roman"/>
+          <w:lang w:val="en-US"/>
+        </w:rPr>
+      </w:pPr>
+      <w:r>
+        <w:rPr>
+          <w:rFonts w:ascii="Times New Roman" w:hAnsi="Times New Roman" w:cs="Times New Roman"/>
+          <w:lang w:val="en-US"/>
+        </w:rPr>
+        <w:drawing>
+          <wp:inline distT="0" distB="0" distL="0" distR="0" wp14:anchorId="7B72D4F5" wp14:editId="4A728D84">
+            <wp:extent cx="3021509" cy="1391234"/>
+            <wp:effectExtent l="0" t="0" r="1270" b="6350"/>
+            <wp:docPr id="462945316" name="Picture 1"/>
+            <wp:cNvGraphicFramePr>
+              <a:graphicFrameLocks xmlns:a="http://schemas.openxmlformats.org/drawingml/2006/main" noChangeAspect="1"/>
+            </wp:cNvGraphicFramePr>
+            <a:graphic xmlns:a="http://schemas.openxmlformats.org/drawingml/2006/main">
+              <a:graphicData uri="http://schemas.openxmlformats.org/drawingml/2006/picture">
+                <pic:pic xmlns:pic="http://schemas.openxmlformats.org/drawingml/2006/picture">
+                  <pic:nvPicPr>
+                    <pic:cNvPr id="462945316" name=""/>
+                    <pic:cNvPicPr/>
+                  </pic:nvPicPr>
+                  <pic:blipFill>
+                    <a:blip r:embed="rId8"/>
+                    <a:stretch>
+                      <a:fillRect/>
+                    </a:stretch>
+                  </pic:blipFill>
+                  <pic:spPr>
+                    <a:xfrm>
+                      <a:off x="0" y="0"/>
+                      <a:ext cx="3244438" cy="1493880"/>
+                    </a:xfrm>
+                    <a:prstGeom prst="rect">
+                      <a:avLst/>
+                    </a:prstGeom>
+                  </pic:spPr>
+                </pic:pic>
+              </a:graphicData>
+            </a:graphic>
+          </wp:inline>
+        </w:drawing>
+      </w:r>
+    </w:p>
+    <w:p>
+      <w:pPr>
+        <w:rPr>
+          <w:rFonts w:ascii="Times New Roman" w:hAnsi="Times New Roman" w:cs="Times New Roman"/>
+          <w:b/>
+          <w:bCs/>
+          <w:sz w:val="28"/>
+          <w:szCs w:val="28"/>
+          <w:lang w:val="en-US"/>
+        </w:rPr>
+      </w:pPr>
+      <w:r>
+        <w:rPr>
+          <w:rFonts w:ascii="Times New Roman" w:hAnsi="Times New Roman" w:cs="Times New Roman"/>
+          <w:b/>
+          <w:bCs/>
+          <w:sz w:val="28"/>
+          <w:szCs w:val="28"/>
+          <w:lang w:val="en-US"/>
+        </w:rPr>
+        <w:lastRenderedPageBreak/>
+        <w:t>Arrays:</w:t>
+      </w:r>
+      <w:r>
+        <w:rPr>
+          <w:rFonts w:ascii="Times New Roman" w:hAnsi="Times New Roman" w:cs="Times New Roman"/>
+          <w:b/>
+          <w:bCs/>
+          <w:sz w:val="28"/>
+          <w:szCs w:val="28"/>
+          <w:lang w:val="en-US"/>
+        </w:rPr>
+        <w:t xml:space="preserve"> Collection of items (same or different)</w:t>
+      </w:r>
+    </w:p>
+    <w:p>
+      <w:pPr>
+        <w:pStyle w:val="ListParagraph"/>
+        <w:numPr>
+          <w:ilvl w:val="0"/>
+          <w:numId w:val="3"/>
+        </w:numPr>
+        <w:rPr>
+          <w:rFonts w:ascii="Times New Roman" w:hAnsi="Times New Roman" w:cs="Times New Roman"/>
+          <w:lang w:val="en-US"/>
+        </w:rPr>
+      </w:pPr>
+      <w:r>
+        <w:rPr>
+          <w:rFonts w:ascii="Times New Roman" w:hAnsi="Times New Roman" w:cs="Times New Roman"/>
+          <w:lang w:val="en-US"/>
+        </w:rPr>
+        <w:t>Adding New Elements:</w:t>
+      </w:r>
+    </w:p>
+    <w:p>
+      <w:pPr>
+        <w:pStyle w:val="ListParagraph"/>
+        <w:numPr>
+          <w:ilvl w:val="1"/>
+          <w:numId w:val="3"/>
+        </w:numPr>
+        <w:rPr>
+          <w:rFonts w:ascii="Times New Roman" w:hAnsi="Times New Roman" w:cs="Times New Roman"/>
+          <w:lang w:val="en-US"/>
+        </w:rPr>
+      </w:pPr>
+      <w:r>
+        <w:rPr>
+          <w:rFonts w:ascii="Times New Roman" w:hAnsi="Times New Roman" w:cs="Times New Roman"/>
+          <w:lang w:val="en-US"/>
+        </w:rPr>
+        <w:t>Indexing will be given from 0 to length - 1.</w:t>
+      </w:r>
+    </w:p>
+    <w:p>
+      <w:pPr>
+        <w:pStyle w:val="ListParagraph"/>
+        <w:numPr>
+          <w:ilvl w:val="1"/>
+          <w:numId w:val="3"/>
+        </w:numPr>
+        <w:rPr>
+          <w:rFonts w:ascii="Times New Roman" w:hAnsi="Times New Roman" w:cs="Times New Roman"/>
+          <w:lang w:val="en-US"/>
+        </w:rPr>
+      </w:pPr>
+      <w:r>
+        <w:rPr>
+          <w:rFonts w:ascii="Times New Roman" w:hAnsi="Times New Roman" w:cs="Times New Roman"/>
+          <w:lang w:val="en-US"/>
+        </w:rPr>
+        <w:t>Insertion can be done using three ways: start, end, middle</w:t>
+      </w:r>
+    </w:p>
+    <w:p>
+      <w:pPr>
+        <w:ind w:left="1080"/>
+        <w:rPr>
+          <w:rFonts w:ascii="Times New Roman" w:hAnsi="Times New Roman" w:cs="Times New Roman"/>
+          <w:lang w:val="en-US"/>
+        </w:rPr>
+      </w:pPr>
+      <w:r>
+        <w:rPr>
+          <w:rFonts w:ascii="Times New Roman" w:hAnsi="Times New Roman" w:cs="Times New Roman"/>
+          <w:lang w:val="en-US"/>
+        </w:rPr>
+        <w:drawing>
+          <wp:inline distT="0" distB="0" distL="0" distR="0" wp14:anchorId="27EDCC71" wp14:editId="30242442">
+            <wp:extent cx="3519194" cy="1020855"/>
+            <wp:effectExtent l="0" t="0" r="0" b="0"/>
+            <wp:docPr id="424588114" name="Picture 1"/>
+            <wp:cNvGraphicFramePr>
+              <a:graphicFrameLocks xmlns:a="http://schemas.openxmlformats.org/drawingml/2006/main" noChangeAspect="1"/>
+            </wp:cNvGraphicFramePr>
+            <a:graphic xmlns:a="http://schemas.openxmlformats.org/drawingml/2006/main">
+              <a:graphicData uri="http://schemas.openxmlformats.org/drawingml/2006/picture">
+                <pic:pic xmlns:pic="http://schemas.openxmlformats.org/drawingml/2006/picture">
+                  <pic:nvPicPr>
+                    <pic:cNvPr id="424588114" name=""/>
+                    <pic:cNvPicPr/>
+                  </pic:nvPicPr>
+                  <pic:blipFill>
+                    <a:blip r:embed="rId9"/>
+                    <a:stretch>
+                      <a:fillRect/>
+                    </a:stretch>
+                  </pic:blipFill>
+                  <pic:spPr>
+                    <a:xfrm>
+                      <a:off x="0" y="0"/>
+                      <a:ext cx="3583357" cy="1039467"/>
+                    </a:xfrm>
+                    <a:prstGeom prst="rect">
+                      <a:avLst/>
+                    </a:prstGeom>
+                  </pic:spPr>
+                </pic:pic>
+              </a:graphicData>
+            </a:graphic>
+          </wp:inline>
+        </w:drawing>
+      </w:r>
+    </w:p>
+    <w:p>
+      <w:pPr>
+        <w:ind w:left="1080"/>
+        <w:rPr>
+          <w:rFonts w:ascii="Times New Roman" w:hAnsi="Times New Roman" w:cs="Times New Roman"/>
+          <w:lang w:val="en-US"/>
+        </w:rPr>
+      </w:pPr>
+    </w:p>
+    <w:p>
+      <w:pPr>
+        <w:pStyle w:val="ListParagraph"/>
+        <w:numPr>
+          <w:ilvl w:val="0"/>
+          <w:numId w:val="3"/>
+        </w:numPr>
+        <w:rPr>
+          <w:rFonts w:ascii="Times New Roman" w:hAnsi="Times New Roman" w:cs="Times New Roman"/>
+          <w:lang w:val="en-US"/>
+        </w:rPr>
+      </w:pPr>
+      <w:r>
+        <w:rPr>
+          <w:rFonts w:ascii="Times New Roman" w:hAnsi="Times New Roman" w:cs="Times New Roman"/>
+          <w:lang w:val="en-US"/>
+        </w:rPr>
+        <w:t>Finding Elements:</w:t>
+      </w:r>
+    </w:p>
+    <w:p>
+      <w:pPr>
+        <w:pStyle w:val="ListParagraph"/>
+        <w:numPr>
+          <w:ilvl w:val="1"/>
+          <w:numId w:val="3"/>
+        </w:numPr>
+        <w:rPr>
+          <w:rFonts w:ascii="Times New Roman" w:hAnsi="Times New Roman" w:cs="Times New Roman"/>
+          <w:lang w:val="en-US"/>
+        </w:rPr>
+      </w:pPr>
+      <w:r>
+        <w:rPr>
+          <w:rFonts w:ascii="Times New Roman" w:hAnsi="Times New Roman" w:cs="Times New Roman"/>
+          <w:lang w:val="en-US"/>
+        </w:rPr>
+        <w:t>For finding out the elements in array or in objects/references.</w:t>
+      </w:r>
+    </w:p>
+    <w:p>
+      <w:pPr>
+        <w:ind w:left="1080"/>
+        <w:rPr>
+          <w:rFonts w:ascii="Times New Roman" w:hAnsi="Times New Roman" w:cs="Times New Roman"/>
+          <w:lang w:val="en-US"/>
+        </w:rPr>
+      </w:pPr>
+      <w:r>
+        <w:rPr>
+          <w:rFonts w:ascii="Times New Roman" w:hAnsi="Times New Roman" w:cs="Times New Roman"/>
+          <w:lang w:val="en-US"/>
+        </w:rPr>
+        <w:drawing>
+          <wp:inline distT="0" distB="0" distL="0" distR="0" wp14:anchorId="7A91449B" wp14:editId="52571C8D">
+            <wp:extent cx="4037345" cy="1993984"/>
+            <wp:effectExtent l="0" t="0" r="1270" b="0"/>
+            <wp:docPr id="491076014" name="Picture 1"/>
+            <wp:cNvGraphicFramePr>
+              <a:graphicFrameLocks xmlns:a="http://schemas.openxmlformats.org/drawingml/2006/main" noChangeAspect="1"/>
+            </wp:cNvGraphicFramePr>
+            <a:graphic xmlns:a="http://schemas.openxmlformats.org/drawingml/2006/main">
+              <a:graphicData uri="http://schemas.openxmlformats.org/drawingml/2006/picture">
+                <pic:pic xmlns:pic="http://schemas.openxmlformats.org/drawingml/2006/picture">
+                  <pic:nvPicPr>
+                    <pic:cNvPr id="491076014" name=""/>
+                    <pic:cNvPicPr/>
+                  </pic:nvPicPr>
+                  <pic:blipFill>
+                    <a:blip r:embed="rId10"/>
+                    <a:stretch>
+                      <a:fillRect/>
+                    </a:stretch>
+                  </pic:blipFill>
+                  <pic:spPr>
+                    <a:xfrm>
+                      <a:off x="0" y="0"/>
+                      <a:ext cx="4081104" cy="2015596"/>
+                    </a:xfrm>
+                    <a:prstGeom prst="rect">
+                      <a:avLst/>
+                    </a:prstGeom>
+                  </pic:spPr>
+                </pic:pic>
+              </a:graphicData>
+            </a:graphic>
+          </wp:inline>
+        </w:drawing>
+      </w:r>
+    </w:p>
+    <w:p>
+      <w:pPr>
+        <w:pStyle w:val="ListParagraph"/>
+        <w:numPr>
+          <w:ilvl w:val="1"/>
+          <w:numId w:val="3"/>
+        </w:numPr>
+        <w:rPr>
+          <w:rFonts w:ascii="Times New Roman" w:hAnsi="Times New Roman" w:cs="Times New Roman"/>
+          <w:lang w:val="en-US"/>
+        </w:rPr>
+      </w:pPr>
+      <w:r>
+        <w:rPr>
+          <w:rFonts w:ascii="Times New Roman" w:hAnsi="Times New Roman" w:cs="Times New Roman"/>
+          <w:lang w:val="en-US"/>
+        </w:rPr>
+        <w:t>Now to search in array of object/reference we will use callback function</w:t>
+      </w:r>
+    </w:p>
+    <w:p>
+      <w:pPr>
+        <w:pStyle w:val="ListParagraph"/>
+        <w:numPr>
+          <w:ilvl w:val="1"/>
+          <w:numId w:val="3"/>
+        </w:numPr>
+        <w:rPr>
+          <w:rFonts w:ascii="Times New Roman" w:hAnsi="Times New Roman" w:cs="Times New Roman"/>
+          <w:lang w:val="en-US"/>
+        </w:rPr>
+      </w:pPr>
+      <w:r>
+        <w:rPr>
+          <w:rFonts w:ascii="Times New Roman" w:hAnsi="Times New Roman" w:cs="Times New Roman"/>
+          <w:lang w:val="en-US"/>
+        </w:rPr>
+        <w:t>Callback functions is a function passed into other functions as an argument, which is then invoked inside the outer function to complete some kind of routine or actions.</w:t>
+      </w:r>
+    </w:p>
+    <w:p>
+      <w:pPr>
+        <w:ind w:left="1080"/>
+        <w:rPr>
+          <w:rFonts w:ascii="Times New Roman" w:hAnsi="Times New Roman" w:cs="Times New Roman"/>
+          <w:lang w:val="en-US"/>
+        </w:rPr>
+      </w:pPr>
+      <w:r>
+        <w:rPr>
+          <w:rFonts w:ascii="Times New Roman" w:hAnsi="Times New Roman" w:cs="Times New Roman"/>
+          <w:lang w:val="en-US"/>
+        </w:rPr>
+        <w:drawing>
+          <wp:inline distT="0" distB="0" distL="0" distR="0" wp14:anchorId="13EC8735" wp14:editId="098EC4FC">
+            <wp:extent cx="3566121" cy="1008232"/>
+            <wp:effectExtent l="0" t="0" r="3175" b="0"/>
+            <wp:docPr id="1214007870" name="Picture 1"/>
+            <wp:cNvGraphicFramePr>
+              <a:graphicFrameLocks xmlns:a="http://schemas.openxmlformats.org/drawingml/2006/main" noChangeAspect="1"/>
+            </wp:cNvGraphicFramePr>
+            <a:graphic xmlns:a="http://schemas.openxmlformats.org/drawingml/2006/main">
+              <a:graphicData uri="http://schemas.openxmlformats.org/drawingml/2006/picture">
+                <pic:pic xmlns:pic="http://schemas.openxmlformats.org/drawingml/2006/picture">
+                  <pic:nvPicPr>
+                    <pic:cNvPr id="1214007870" name=""/>
+                    <pic:cNvPicPr/>
+                  </pic:nvPicPr>
+                  <pic:blipFill>
+                    <a:blip r:embed="rId11"/>
+                    <a:stretch>
+                      <a:fillRect/>
+                    </a:stretch>
+                  </pic:blipFill>
+                  <pic:spPr>
+                    <a:xfrm>
+                      <a:off x="0" y="0"/>
+                      <a:ext cx="3566121" cy="1008232"/>
+                    </a:xfrm>
+                    <a:prstGeom prst="rect">
+                      <a:avLst/>
+                    </a:prstGeom>
+                  </pic:spPr>
+                </pic:pic>
+              </a:graphicData>
+            </a:graphic>
+          </wp:inline>
+        </w:drawing>
+      </w:r>
+    </w:p>
+    <w:p>
+      <w:pPr>
+        <w:pStyle w:val="ListParagraph"/>
+        <w:numPr>
+          <w:ilvl w:val="1"/>
+          <w:numId w:val="3"/>
+        </w:numPr>
+        <w:rPr>
+          <w:rFonts w:ascii="Times New Roman" w:hAnsi="Times New Roman" w:cs="Times New Roman"/>
+          <w:lang w:val="en-US"/>
+        </w:rPr>
+      </w:pPr>
+      <w:r>
+        <w:rPr>
+          <w:rFonts w:ascii="Times New Roman" w:hAnsi="Times New Roman" w:cs="Times New Roman"/>
+          <w:lang w:val="en-US"/>
+        </w:rPr>
+        <w:t>This can be done using arrow functions also.</w:t>
+      </w:r>
+    </w:p>
+    <w:p>
+      <w:pPr>
+        <w:ind w:left="1080"/>
+        <w:rPr>
+          <w:rFonts w:ascii="Times New Roman" w:hAnsi="Times New Roman" w:cs="Times New Roman"/>
+          <w:lang w:val="en-US"/>
+        </w:rPr>
+      </w:pPr>
+      <w:r>
+        <w:rPr>
+          <w:rFonts w:ascii="Times New Roman" w:hAnsi="Times New Roman" w:cs="Times New Roman"/>
+          <w:lang w:val="en-US"/>
+        </w:rPr>
+        <w:drawing>
+          <wp:inline distT="0" distB="0" distL="0" distR="0" wp14:anchorId="4F44439F" wp14:editId="074E63F8">
+            <wp:extent cx="2330975" cy="640429"/>
+            <wp:effectExtent l="0" t="0" r="0" b="0"/>
+            <wp:docPr id="1843397588" name="Picture 1"/>
+            <wp:cNvGraphicFramePr>
+              <a:graphicFrameLocks xmlns:a="http://schemas.openxmlformats.org/drawingml/2006/main" noChangeAspect="1"/>
+            </wp:cNvGraphicFramePr>
+            <a:graphic xmlns:a="http://schemas.openxmlformats.org/drawingml/2006/main">
+              <a:graphicData uri="http://schemas.openxmlformats.org/drawingml/2006/picture">
+                <pic:pic xmlns:pic="http://schemas.openxmlformats.org/drawingml/2006/picture">
+                  <pic:nvPicPr>
+                    <pic:cNvPr id="1843397588" name=""/>
+                    <pic:cNvPicPr/>
+                  </pic:nvPicPr>
+                  <pic:blipFill>
+                    <a:blip r:embed="rId12"/>
+                    <a:stretch>
+                      <a:fillRect/>
+                    </a:stretch>
+                  </pic:blipFill>
+                  <pic:spPr>
+                    <a:xfrm>
+                      <a:off x="0" y="0"/>
+                      <a:ext cx="2411311" cy="662501"/>
+                    </a:xfrm>
+                    <a:prstGeom prst="rect">
+                      <a:avLst/>
+                    </a:prstGeom>
+                  </pic:spPr>
+                </pic:pic>
+              </a:graphicData>
+            </a:graphic>
+          </wp:inline>
+        </w:drawing>
+      </w:r>
+    </w:p>
+    <w:p>
+      <w:pPr>
+        <w:ind w:left="1080"/>
+        <w:rPr>
+          <w:rFonts w:ascii="Times New Roman" w:hAnsi="Times New Roman" w:cs="Times New Roman"/>
+          <w:lang w:val="en-US"/>
+        </w:rPr>
+      </w:pPr>
+    </w:p>
+    <w:p>
+      <w:pPr>
+        <w:pStyle w:val="ListParagraph"/>
+        <w:numPr>
+          <w:ilvl w:val="0"/>
+          <w:numId w:val="3"/>
+        </w:numPr>
+        <w:rPr>
+          <w:rFonts w:ascii="Times New Roman" w:hAnsi="Times New Roman" w:cs="Times New Roman"/>
+          <w:lang w:val="en-US"/>
+        </w:rPr>
+      </w:pPr>
+      <w:r>
+        <w:rPr>
+          <w:rFonts w:ascii="Times New Roman" w:hAnsi="Times New Roman" w:cs="Times New Roman"/>
+          <w:lang w:val="en-US"/>
+        </w:rPr>
+        <w:t>Removing Element:</w:t>
+      </w:r>
+    </w:p>
+    <w:p>
+      <w:pPr>
+        <w:pStyle w:val="ListParagraph"/>
+        <w:numPr>
+          <w:ilvl w:val="1"/>
+          <w:numId w:val="3"/>
+        </w:numPr>
+        <w:rPr>
+          <w:rFonts w:ascii="Times New Roman" w:hAnsi="Times New Roman" w:cs="Times New Roman"/>
+          <w:lang w:val="en-US"/>
+        </w:rPr>
+      </w:pPr>
+      <w:r>
+        <w:rPr>
+          <w:rFonts w:ascii="Times New Roman" w:hAnsi="Times New Roman" w:cs="Times New Roman"/>
+          <w:lang w:val="en-US"/>
+        </w:rPr>
+        <w:t>Removing the elements from end, begin, middle.</w:t>
+      </w:r>
+    </w:p>
+    <w:p>
+      <w:pPr>
+        <w:ind w:left="1080"/>
+        <w:rPr>
+          <w:rFonts w:ascii="Times New Roman" w:hAnsi="Times New Roman" w:cs="Times New Roman"/>
+          <w:lang w:val="en-US"/>
+        </w:rPr>
+      </w:pPr>
+      <w:r>
+        <w:rPr>
+          <w:rFonts w:ascii="Times New Roman" w:hAnsi="Times New Roman" w:cs="Times New Roman"/>
+          <w:lang w:val="en-US"/>
+        </w:rPr>
+        <w:drawing>
+          <wp:inline distT="0" distB="0" distL="0" distR="0" wp14:anchorId="7B2EE239" wp14:editId="5921BE20">
+            <wp:extent cx="3700756" cy="1400601"/>
+            <wp:effectExtent l="0" t="0" r="0" b="0"/>
+            <wp:docPr id="330808409" name="Picture 1"/>
+            <wp:cNvGraphicFramePr>
+              <a:graphicFrameLocks xmlns:a="http://schemas.openxmlformats.org/drawingml/2006/main" noChangeAspect="1"/>
+            </wp:cNvGraphicFramePr>
+            <a:graphic xmlns:a="http://schemas.openxmlformats.org/drawingml/2006/main">
+              <a:graphicData uri="http://schemas.openxmlformats.org/drawingml/2006/picture">
+                <pic:pic xmlns:pic="http://schemas.openxmlformats.org/drawingml/2006/picture">
+                  <pic:nvPicPr>
+                    <pic:cNvPr id="330808409" name=""/>
+                    <pic:cNvPicPr/>
+                  </pic:nvPicPr>
+                  <pic:blipFill>
+                    <a:blip r:embed="rId13"/>
+                    <a:stretch>
+                      <a:fillRect/>
+                    </a:stretch>
+                  </pic:blipFill>
+                  <pic:spPr>
+                    <a:xfrm>
+                      <a:off x="0" y="0"/>
+                      <a:ext cx="3806077" cy="1440461"/>
+                    </a:xfrm>
+                    <a:prstGeom prst="rect">
+                      <a:avLst/>
+                    </a:prstGeom>
+                  </pic:spPr>
+                </pic:pic>
+              </a:graphicData>
+            </a:graphic>
+          </wp:inline>
+        </w:drawing>
+      </w:r>
+    </w:p>
+    <w:p>
+      <w:pPr>
+        <w:rPr>
+          <w:rFonts w:ascii="Times New Roman" w:hAnsi="Times New Roman" w:cs="Times New Roman"/>
+          <w:lang w:val="en-US"/>
+        </w:rPr>
+      </w:pPr>
+    </w:p>
+    <w:p>
+      <w:pPr>
+        <w:rPr>
+          <w:rFonts w:ascii="Times New Roman" w:hAnsi="Times New Roman" w:cs="Times New Roman"/>
+          <w:lang w:val="en-US"/>
+        </w:rPr>
+      </w:pPr>
+    </w:p>
+    <w:p>
+      <w:pPr>
+        <w:rPr>
+          <w:rFonts w:ascii="Times New Roman" w:hAnsi="Times New Roman" w:cs="Times New Roman"/>
+          <w:lang w:val="en-US"/>
+        </w:rPr>
+      </w:pPr>
+    </w:p>
+    <w:p>
+      <w:pPr>
+        <w:rPr>
+          <w:rFonts w:ascii="Times New Roman" w:hAnsi="Times New Roman" w:cs="Times New Roman"/>
+          <w:lang w:val="en-US"/>
+        </w:rPr>
+      </w:pPr>
+    </w:p>
+    <w:p>
+      <w:pPr>
+        <w:rPr>
+          <w:rFonts w:ascii="Times New Roman" w:hAnsi="Times New Roman" w:cs="Times New Roman"/>
+          <w:lang w:val="en-US"/>
+        </w:rPr>
+      </w:pPr>
+    </w:p>
+    <w:p>
+      <w:pPr>
+        <w:rPr>
+          <w:rFonts w:ascii="Times New Roman" w:hAnsi="Times New Roman" w:cs="Times New Roman"/>
+          <w:lang w:val="en-US"/>
+        </w:rPr>
+      </w:pPr>
+    </w:p>
+    <w:p>
+      <w:pPr>
+        <w:rPr>
+          <w:rFonts w:ascii="Times New Roman" w:hAnsi="Times New Roman" w:cs="Times New Roman"/>
+          <w:lang w:val="en-US"/>
+        </w:rPr>
+      </w:pPr>
+    </w:p>
+    <w:p>
+      <w:pPr>
+        <w:pStyle w:val="ListParagraph"/>
+        <w:numPr>
+          <w:ilvl w:val="0"/>
+          <w:numId w:val="3"/>
+        </w:numPr>
+        <w:rPr>
+          <w:rFonts w:ascii="Times New Roman" w:hAnsi="Times New Roman" w:cs="Times New Roman"/>
+          <w:lang w:val="en-US"/>
+        </w:rPr>
+      </w:pPr>
+      <w:r>
+        <w:rPr>
+          <w:rFonts w:ascii="Times New Roman" w:hAnsi="Times New Roman" w:cs="Times New Roman"/>
+          <w:lang w:val="en-US"/>
+        </w:rPr>
+        <w:lastRenderedPageBreak/>
+        <w:t>Emptying the array:</w:t>
+      </w:r>
+    </w:p>
+    <w:p>
+      <w:pPr>
+        <w:pStyle w:val="ListParagraph"/>
+        <w:numPr>
+          <w:ilvl w:val="1"/>
+          <w:numId w:val="3"/>
+        </w:numPr>
+        <w:rPr>
+          <w:rFonts w:ascii="Times New Roman" w:hAnsi="Times New Roman" w:cs="Times New Roman"/>
+          <w:lang w:val="en-US"/>
+        </w:rPr>
+      </w:pPr>
+      <w:r>
+        <w:rPr>
+          <w:rFonts w:ascii="Times New Roman" w:hAnsi="Times New Roman" w:cs="Times New Roman"/>
+          <w:lang w:val="en-US"/>
+        </w:rPr>
+        <w:t>To delete all the elements of the arrays</w:t>
+      </w:r>
+    </w:p>
+    <w:p>
+      <w:pPr>
+        <w:ind w:left="1080"/>
+        <w:rPr>
+          <w:rFonts w:ascii="Times New Roman" w:hAnsi="Times New Roman" w:cs="Times New Roman"/>
+          <w:lang w:val="en-US"/>
+        </w:rPr>
+      </w:pPr>
+      <w:r>
+        <w:rPr>
+          <w:rFonts w:ascii="Times New Roman" w:hAnsi="Times New Roman" w:cs="Times New Roman"/>
+          <w:lang w:val="en-US"/>
+        </w:rPr>
+        <w:drawing>
+          <wp:inline distT="0" distB="0" distL="0" distR="0" wp14:anchorId="3A643B61" wp14:editId="1FBC93FC">
+            <wp:extent cx="3543681" cy="2151400"/>
+            <wp:effectExtent l="0" t="0" r="0" b="0"/>
+            <wp:docPr id="600986749" name="Picture 1"/>
+            <wp:cNvGraphicFramePr>
+              <a:graphicFrameLocks xmlns:a="http://schemas.openxmlformats.org/drawingml/2006/main" noChangeAspect="1"/>
+            </wp:cNvGraphicFramePr>
+            <a:graphic xmlns:a="http://schemas.openxmlformats.org/drawingml/2006/main">
+              <a:graphicData uri="http://schemas.openxmlformats.org/drawingml/2006/picture">
+                <pic:pic xmlns:pic="http://schemas.openxmlformats.org/drawingml/2006/picture">
+                  <pic:nvPicPr>
+                    <pic:cNvPr id="600986749" name=""/>
+                    <pic:cNvPicPr/>
+                  </pic:nvPicPr>
+                  <pic:blipFill>
+                    <a:blip r:embed="rId14"/>
+                    <a:stretch>
+                      <a:fillRect/>
+                    </a:stretch>
+                  </pic:blipFill>
+                  <pic:spPr>
+                    <a:xfrm>
+                      <a:off x="0" y="0"/>
+                      <a:ext cx="3574448" cy="2170079"/>
+                    </a:xfrm>
+                    <a:prstGeom prst="rect">
+                      <a:avLst/>
+                    </a:prstGeom>
+                  </pic:spPr>
+                </pic:pic>
+              </a:graphicData>
+            </a:graphic>
+          </wp:inline>
+        </w:drawing>
+      </w:r>
+    </w:p>
+    <w:p>
+      <w:pPr>
+        <w:rPr>
+          <w:rFonts w:ascii="Times New Roman" w:hAnsi="Times New Roman" w:cs="Times New Roman"/>
+          <w:lang w:val="en-US"/>
+        </w:rPr>
+      </w:pPr>
+    </w:p>
+    <w:p>
+      <w:pPr>
+        <w:pStyle w:val="ListParagraph"/>
+        <w:numPr>
+          <w:ilvl w:val="0"/>
+          <w:numId w:val="3"/>
+        </w:numPr>
+        <w:rPr>
+          <w:rFonts w:ascii="Times New Roman" w:hAnsi="Times New Roman" w:cs="Times New Roman"/>
+          <w:lang w:val="en-US"/>
+        </w:rPr>
+      </w:pPr>
+      <w:r>
+        <w:rPr>
+          <w:rFonts w:ascii="Times New Roman" w:hAnsi="Times New Roman" w:cs="Times New Roman"/>
+          <w:lang w:val="en-US"/>
+        </w:rPr>
+        <w:t>Combining and slicing the arrays</w:t>
+      </w:r>
+      <w:r>
+        <w:rPr>
+          <w:rFonts w:ascii="Times New Roman" w:hAnsi="Times New Roman" w:cs="Times New Roman"/>
+          <w:lang w:val="en-US"/>
+        </w:rPr>
+        <w:t>:</w:t>
+      </w:r>
+    </w:p>
+    <w:p>
+      <w:pPr>
+        <w:pStyle w:val="ListParagraph"/>
+        <w:numPr>
+          <w:ilvl w:val="1"/>
+          <w:numId w:val="3"/>
+        </w:numPr>
+        <w:rPr>
+          <w:rFonts w:ascii="Times New Roman" w:hAnsi="Times New Roman" w:cs="Times New Roman"/>
+          <w:lang w:val="en-US"/>
+        </w:rPr>
+      </w:pPr>
+      <w:r>
+        <w:rPr>
+          <w:rFonts w:ascii="Times New Roman" w:hAnsi="Times New Roman" w:cs="Times New Roman"/>
+          <w:lang w:val="en-US"/>
+        </w:rPr>
+        <w:t xml:space="preserve">Combining the elements of two arrays into one using </w:t>
+      </w:r>
+      <w:proofErr w:type="spellStart"/>
+      <w:proofErr w:type="gramStart"/>
+      <w:r>
+        <w:rPr>
+          <w:rFonts w:ascii="Times New Roman" w:hAnsi="Times New Roman" w:cs="Times New Roman"/>
+          <w:lang w:val="en-US"/>
+        </w:rPr>
+        <w:t>concat</w:t>
+      </w:r>
+      <w:proofErr w:type="spellEnd"/>
+      <w:r>
+        <w:rPr>
+          <w:rFonts w:ascii="Times New Roman" w:hAnsi="Times New Roman" w:cs="Times New Roman"/>
+          <w:lang w:val="en-US"/>
+        </w:rPr>
+        <w:t>(</w:t>
+      </w:r>
+      <w:proofErr w:type="gramEnd"/>
+      <w:r>
+        <w:rPr>
+          <w:rFonts w:ascii="Times New Roman" w:hAnsi="Times New Roman" w:cs="Times New Roman"/>
+          <w:lang w:val="en-US"/>
+        </w:rPr>
+        <w:t>) method.</w:t>
+      </w:r>
+    </w:p>
+    <w:p>
+      <w:pPr>
+        <w:ind w:left="1080"/>
+        <w:rPr>
+          <w:rFonts w:ascii="Times New Roman" w:hAnsi="Times New Roman" w:cs="Times New Roman"/>
+          <w:lang w:val="en-US"/>
+        </w:rPr>
+      </w:pPr>
+      <w:r>
+        <w:rPr>
+          <w:rFonts w:ascii="Times New Roman" w:hAnsi="Times New Roman" w:cs="Times New Roman"/>
+          <w:lang w:val="en-US"/>
+        </w:rPr>
+        <w:drawing>
+          <wp:inline distT="0" distB="0" distL="0" distR="0" wp14:anchorId="5EAD5DCB" wp14:editId="1DFA157E">
+            <wp:extent cx="3493123" cy="1036036"/>
+            <wp:effectExtent l="0" t="0" r="0" b="5715"/>
+            <wp:docPr id="2142312481" name="Picture 1"/>
+            <wp:cNvGraphicFramePr>
+              <a:graphicFrameLocks xmlns:a="http://schemas.openxmlformats.org/drawingml/2006/main" noChangeAspect="1"/>
+            </wp:cNvGraphicFramePr>
+            <a:graphic xmlns:a="http://schemas.openxmlformats.org/drawingml/2006/main">
+              <a:graphicData uri="http://schemas.openxmlformats.org/drawingml/2006/picture">
+                <pic:pic xmlns:pic="http://schemas.openxmlformats.org/drawingml/2006/picture">
+                  <pic:nvPicPr>
+                    <pic:cNvPr id="2142312481" name=""/>
+                    <pic:cNvPicPr/>
+                  </pic:nvPicPr>
+                  <pic:blipFill>
+                    <a:blip r:embed="rId15"/>
+                    <a:stretch>
+                      <a:fillRect/>
+                    </a:stretch>
+                  </pic:blipFill>
+                  <pic:spPr>
+                    <a:xfrm>
+                      <a:off x="0" y="0"/>
+                      <a:ext cx="3562018" cy="1056470"/>
+                    </a:xfrm>
+                    <a:prstGeom prst="rect">
+                      <a:avLst/>
+                    </a:prstGeom>
+                  </pic:spPr>
+                </pic:pic>
+              </a:graphicData>
+            </a:graphic>
+          </wp:inline>
+        </w:drawing>
+      </w:r>
+    </w:p>
+    <w:p>
+      <w:pPr>
+        <w:pStyle w:val="ListParagraph"/>
+        <w:numPr>
+          <w:ilvl w:val="1"/>
+          <w:numId w:val="3"/>
+        </w:numPr>
+        <w:rPr>
+          <w:rFonts w:ascii="Times New Roman" w:hAnsi="Times New Roman" w:cs="Times New Roman"/>
+          <w:lang w:val="en-US"/>
+        </w:rPr>
+      </w:pPr>
+      <w:r>
+        <w:rPr>
+          <w:rFonts w:ascii="Times New Roman" w:hAnsi="Times New Roman" w:cs="Times New Roman"/>
+          <w:lang w:val="en-US"/>
+        </w:rPr>
+        <w:t>Slicing is done when we want to delete some array of the array element and wants to store in new array.</w:t>
+      </w:r>
+    </w:p>
+    <w:p>
+      <w:pPr>
+        <w:ind w:left="1080"/>
+        <w:rPr>
+          <w:rFonts w:ascii="Times New Roman" w:hAnsi="Times New Roman" w:cs="Times New Roman"/>
+          <w:lang w:val="en-US"/>
+        </w:rPr>
+      </w:pPr>
+      <w:r>
+        <w:rPr>
+          <w:rFonts w:ascii="Times New Roman" w:hAnsi="Times New Roman" w:cs="Times New Roman"/>
+          <w:lang w:val="en-US"/>
+        </w:rPr>
+        <w:drawing>
+          <wp:inline distT="0" distB="0" distL="0" distR="0" wp14:anchorId="036AFB04" wp14:editId="733DB607">
+            <wp:extent cx="4452472" cy="396068"/>
+            <wp:effectExtent l="0" t="0" r="0" b="0"/>
+            <wp:docPr id="1444619649" name="Picture 1"/>
+            <wp:cNvGraphicFramePr>
+              <a:graphicFrameLocks xmlns:a="http://schemas.openxmlformats.org/drawingml/2006/main" noChangeAspect="1"/>
+            </wp:cNvGraphicFramePr>
+            <a:graphic xmlns:a="http://schemas.openxmlformats.org/drawingml/2006/main">
+              <a:graphicData uri="http://schemas.openxmlformats.org/drawingml/2006/picture">
+                <pic:pic xmlns:pic="http://schemas.openxmlformats.org/drawingml/2006/picture">
+                  <pic:nvPicPr>
+                    <pic:cNvPr id="1444619649" name=""/>
+                    <pic:cNvPicPr/>
+                  </pic:nvPicPr>
+                  <pic:blipFill>
+                    <a:blip r:embed="rId16"/>
+                    <a:stretch>
+                      <a:fillRect/>
+                    </a:stretch>
+                  </pic:blipFill>
+                  <pic:spPr>
+                    <a:xfrm>
+                      <a:off x="0" y="0"/>
+                      <a:ext cx="4829127" cy="429573"/>
+                    </a:xfrm>
+                    <a:prstGeom prst="rect">
+                      <a:avLst/>
+                    </a:prstGeom>
+                  </pic:spPr>
+                </pic:pic>
+              </a:graphicData>
+            </a:graphic>
+          </wp:inline>
+        </w:drawing>
+      </w:r>
+    </w:p>
+    <w:p>
+      <w:pPr>
+        <w:ind w:left="1080"/>
+        <w:rPr>
+          <w:rFonts w:ascii="Times New Roman" w:hAnsi="Times New Roman" w:cs="Times New Roman"/>
+          <w:lang w:val="en-US"/>
+        </w:rPr>
+      </w:pPr>
+    </w:p>
+    <w:p>
+      <w:pPr>
+        <w:pStyle w:val="ListParagraph"/>
+        <w:numPr>
+          <w:ilvl w:val="0"/>
+          <w:numId w:val="3"/>
+        </w:numPr>
+        <w:rPr>
+          <w:rFonts w:ascii="Times New Roman" w:hAnsi="Times New Roman" w:cs="Times New Roman"/>
+          <w:lang w:val="en-US"/>
+        </w:rPr>
+      </w:pPr>
+      <w:r>
+        <w:rPr>
+          <w:rFonts w:ascii="Times New Roman" w:hAnsi="Times New Roman" w:cs="Times New Roman"/>
+          <w:lang w:val="en-US"/>
+        </w:rPr>
+        <w:t>Spread Operator:</w:t>
+      </w:r>
+    </w:p>
+    <w:p>
+      <w:pPr>
+        <w:pStyle w:val="ListParagraph"/>
+        <w:numPr>
+          <w:ilvl w:val="1"/>
+          <w:numId w:val="3"/>
+        </w:numPr>
+        <w:rPr>
+          <w:rFonts w:ascii="Times New Roman" w:hAnsi="Times New Roman" w:cs="Times New Roman"/>
+          <w:lang w:val="en-US"/>
+        </w:rPr>
+      </w:pPr>
+      <w:r>
+        <w:rPr>
+          <w:rFonts w:ascii="Times New Roman" w:hAnsi="Times New Roman" w:cs="Times New Roman"/>
+          <w:lang w:val="en-US"/>
+        </w:rPr>
+        <w:t>It is also used to concatenate arrays and objects.</w:t>
+      </w:r>
+    </w:p>
+    <w:p>
+      <w:pPr>
+        <w:ind w:left="1080"/>
+        <w:rPr>
+          <w:rFonts w:ascii="Times New Roman" w:hAnsi="Times New Roman" w:cs="Times New Roman"/>
+          <w:lang w:val="en-US"/>
+        </w:rPr>
+      </w:pPr>
+      <w:r>
+        <w:rPr>
+          <w:rFonts w:ascii="Times New Roman" w:hAnsi="Times New Roman" w:cs="Times New Roman"/>
+          <w:lang w:val="en-US"/>
+        </w:rPr>
+        <w:drawing>
+          <wp:inline distT="0" distB="0" distL="0" distR="0" wp14:anchorId="2A39AB89" wp14:editId="39563C2C">
+            <wp:extent cx="2806700" cy="1223721"/>
+            <wp:effectExtent l="0" t="0" r="0" b="0"/>
+            <wp:docPr id="913745097" name="Picture 1"/>
+            <wp:cNvGraphicFramePr>
+              <a:graphicFrameLocks xmlns:a="http://schemas.openxmlformats.org/drawingml/2006/main" noChangeAspect="1"/>
+            </wp:cNvGraphicFramePr>
+            <a:graphic xmlns:a="http://schemas.openxmlformats.org/drawingml/2006/main">
+              <a:graphicData uri="http://schemas.openxmlformats.org/drawingml/2006/picture">
+                <pic:pic xmlns:pic="http://schemas.openxmlformats.org/drawingml/2006/picture">
+                  <pic:nvPicPr>
+                    <pic:cNvPr id="913745097" name=""/>
+                    <pic:cNvPicPr/>
+                  </pic:nvPicPr>
+                  <pic:blipFill>
+                    <a:blip r:embed="rId17"/>
+                    <a:stretch>
+                      <a:fillRect/>
+                    </a:stretch>
+                  </pic:blipFill>
+                  <pic:spPr>
+                    <a:xfrm>
+                      <a:off x="0" y="0"/>
+                      <a:ext cx="2842193" cy="1239196"/>
+                    </a:xfrm>
+                    <a:prstGeom prst="rect">
+                      <a:avLst/>
+                    </a:prstGeom>
+                  </pic:spPr>
+                </pic:pic>
+              </a:graphicData>
+            </a:graphic>
+          </wp:inline>
+        </w:drawing>
+      </w:r>
+    </w:p>
+    <w:p>
+      <w:pPr>
+        <w:rPr>
+          <w:rFonts w:ascii="Times New Roman" w:hAnsi="Times New Roman" w:cs="Times New Roman"/>
+          <w:lang w:val="en-US"/>
+        </w:rPr>
+      </w:pPr>
+    </w:p>
+    <w:p>
+      <w:pPr>
+        <w:pStyle w:val="ListParagraph"/>
+        <w:numPr>
+          <w:ilvl w:val="0"/>
+          <w:numId w:val="3"/>
+        </w:numPr>
+        <w:rPr>
+          <w:rFonts w:ascii="Times New Roman" w:hAnsi="Times New Roman" w:cs="Times New Roman"/>
+          <w:lang w:val="en-US"/>
+        </w:rPr>
+      </w:pPr>
+      <w:r>
+        <w:rPr>
+          <w:rFonts w:ascii="Times New Roman" w:hAnsi="Times New Roman" w:cs="Times New Roman"/>
+          <w:lang w:val="en-US"/>
+        </w:rPr>
+        <w:t>Iterating an Array:</w:t>
+      </w:r>
+    </w:p>
+    <w:p>
+      <w:pPr>
+        <w:pStyle w:val="ListParagraph"/>
+        <w:numPr>
+          <w:ilvl w:val="1"/>
+          <w:numId w:val="3"/>
+        </w:numPr>
+        <w:rPr>
+          <w:rFonts w:ascii="Times New Roman" w:hAnsi="Times New Roman" w:cs="Times New Roman"/>
+          <w:lang w:val="en-US"/>
+        </w:rPr>
+      </w:pPr>
+      <w:r>
+        <w:rPr>
+          <w:rFonts w:ascii="Times New Roman" w:hAnsi="Times New Roman" w:cs="Times New Roman"/>
+          <w:lang w:val="en-US"/>
+        </w:rPr>
+        <w:t>Iterate the arrays using for loop and much more</w:t>
+      </w:r>
+    </w:p>
+    <w:p>
+      <w:pPr>
+        <w:ind w:left="1080"/>
+        <w:rPr>
+          <w:rFonts w:ascii="Times New Roman" w:hAnsi="Times New Roman" w:cs="Times New Roman"/>
+          <w:lang w:val="en-US"/>
+        </w:rPr>
+      </w:pPr>
+      <w:r>
+        <w:rPr>
+          <w:rFonts w:ascii="Times New Roman" w:hAnsi="Times New Roman" w:cs="Times New Roman"/>
+          <w:lang w:val="en-US"/>
+        </w:rPr>
+        <w:drawing>
+          <wp:inline distT="0" distB="0" distL="0" distR="0" wp14:anchorId="5B74D240" wp14:editId="2E19FF88">
+            <wp:extent cx="3180766" cy="1726537"/>
+            <wp:effectExtent l="0" t="0" r="0" b="1270"/>
+            <wp:docPr id="32692092" name="Picture 1"/>
+            <wp:cNvGraphicFramePr>
+              <a:graphicFrameLocks xmlns:a="http://schemas.openxmlformats.org/drawingml/2006/main" noChangeAspect="1"/>
+            </wp:cNvGraphicFramePr>
+            <a:graphic xmlns:a="http://schemas.openxmlformats.org/drawingml/2006/main">
+              <a:graphicData uri="http://schemas.openxmlformats.org/drawingml/2006/picture">
+                <pic:pic xmlns:pic="http://schemas.openxmlformats.org/drawingml/2006/picture">
+                  <pic:nvPicPr>
+                    <pic:cNvPr id="32692092" name=""/>
+                    <pic:cNvPicPr/>
+                  </pic:nvPicPr>
+                  <pic:blipFill>
+                    <a:blip r:embed="rId18"/>
+                    <a:stretch>
+                      <a:fillRect/>
+                    </a:stretch>
+                  </pic:blipFill>
+                  <pic:spPr>
+                    <a:xfrm>
+                      <a:off x="0" y="0"/>
+                      <a:ext cx="3230228" cy="1753385"/>
+                    </a:xfrm>
+                    <a:prstGeom prst="rect">
+                      <a:avLst/>
+                    </a:prstGeom>
+                  </pic:spPr>
+                </pic:pic>
+              </a:graphicData>
+            </a:graphic>
+          </wp:inline>
+        </w:drawing>
+      </w:r>
+    </w:p>
+    <w:p>
+      <w:pPr>
+        <w:ind w:left="1080"/>
+        <w:rPr>
+          <w:rFonts w:ascii="Times New Roman" w:hAnsi="Times New Roman" w:cs="Times New Roman"/>
+          <w:lang w:val="en-US"/>
+        </w:rPr>
+      </w:pPr>
+    </w:p>
+    <w:p>
+      <w:pPr>
+        <w:ind w:left="1080"/>
+        <w:rPr>
+          <w:rFonts w:ascii="Times New Roman" w:hAnsi="Times New Roman" w:cs="Times New Roman"/>
+          <w:lang w:val="en-US"/>
+        </w:rPr>
+      </w:pPr>
+    </w:p>
+    <w:p>
+      <w:pPr>
+        <w:ind w:left="1080"/>
+        <w:rPr>
+          <w:rFonts w:ascii="Times New Roman" w:hAnsi="Times New Roman" w:cs="Times New Roman"/>
+          <w:lang w:val="en-US"/>
+        </w:rPr>
+      </w:pPr>
+    </w:p>
+    <w:p>
+      <w:pPr>
+        <w:ind w:left="1080"/>
+        <w:rPr>
+          <w:rFonts w:ascii="Times New Roman" w:hAnsi="Times New Roman" w:cs="Times New Roman"/>
+          <w:lang w:val="en-US"/>
+        </w:rPr>
+      </w:pPr>
+    </w:p>
+    <w:p>
+      <w:pPr>
+        <w:ind w:left="1080"/>
+        <w:rPr>
+          <w:rFonts w:ascii="Times New Roman" w:hAnsi="Times New Roman" w:cs="Times New Roman"/>
+          <w:lang w:val="en-US"/>
+        </w:rPr>
+      </w:pPr>
+    </w:p>
+    <w:p>
+      <w:pPr>
+        <w:pStyle w:val="ListParagraph"/>
+        <w:numPr>
+          <w:ilvl w:val="0"/>
+          <w:numId w:val="3"/>
+        </w:numPr>
+        <w:rPr>
+          <w:rFonts w:ascii="Times New Roman" w:hAnsi="Times New Roman" w:cs="Times New Roman"/>
+          <w:lang w:val="en-US"/>
+        </w:rPr>
+      </w:pPr>
+      <w:r>
+        <w:rPr>
+          <w:rFonts w:ascii="Times New Roman" w:hAnsi="Times New Roman" w:cs="Times New Roman"/>
+          <w:lang w:val="en-US"/>
+        </w:rPr>
+        <w:lastRenderedPageBreak/>
+        <w:t>Joining the Arrays:</w:t>
+      </w:r>
+    </w:p>
+    <w:p>
+      <w:pPr>
+        <w:pStyle w:val="ListParagraph"/>
+        <w:numPr>
+          <w:ilvl w:val="1"/>
+          <w:numId w:val="3"/>
+        </w:numPr>
+        <w:rPr>
+          <w:rFonts w:ascii="Times New Roman" w:hAnsi="Times New Roman" w:cs="Times New Roman"/>
+          <w:lang w:val="en-US"/>
+        </w:rPr>
+      </w:pPr>
+      <w:r>
+        <w:rPr>
+          <w:rFonts w:ascii="Times New Roman" w:hAnsi="Times New Roman" w:cs="Times New Roman"/>
+          <w:lang w:val="en-US"/>
+        </w:rPr>
+        <w:t>Join accordingly via given condition</w:t>
+      </w:r>
+      <w:r>
+        <w:rPr>
+          <w:rFonts w:ascii="Times New Roman" w:hAnsi="Times New Roman" w:cs="Times New Roman"/>
+          <w:lang w:val="en-US"/>
+        </w:rPr>
+        <w:t xml:space="preserve"> using </w:t>
+      </w:r>
+      <w:proofErr w:type="gramStart"/>
+      <w:r>
+        <w:rPr>
+          <w:rFonts w:ascii="Times New Roman" w:hAnsi="Times New Roman" w:cs="Times New Roman"/>
+          <w:lang w:val="en-US"/>
+        </w:rPr>
+        <w:t>join(</w:t>
+      </w:r>
+      <w:proofErr w:type="gramEnd"/>
+      <w:r>
+        <w:rPr>
+          <w:rFonts w:ascii="Times New Roman" w:hAnsi="Times New Roman" w:cs="Times New Roman"/>
+          <w:lang w:val="en-US"/>
+        </w:rPr>
+        <w:t>)</w:t>
+      </w:r>
+      <w:r>
+        <w:rPr>
+          <w:rFonts w:ascii="Times New Roman" w:hAnsi="Times New Roman" w:cs="Times New Roman"/>
+          <w:lang w:val="en-US"/>
+        </w:rPr>
+        <w:t>.</w:t>
+      </w:r>
+    </w:p>
+    <w:p>
+      <w:pPr>
+        <w:ind w:left="1080"/>
+        <w:rPr>
+          <w:rFonts w:ascii="Times New Roman" w:hAnsi="Times New Roman" w:cs="Times New Roman"/>
+          <w:lang w:val="en-US"/>
+        </w:rPr>
+      </w:pPr>
+      <w:r>
+        <w:rPr>
+          <w:rFonts w:ascii="Times New Roman" w:hAnsi="Times New Roman" w:cs="Times New Roman"/>
+          <w:lang w:val="en-US"/>
+        </w:rPr>
+        <w:drawing>
+          <wp:inline distT="0" distB="0" distL="0" distR="0" wp14:anchorId="75A36E1B" wp14:editId="0EEA571E">
+            <wp:extent cx="3756854" cy="819860"/>
+            <wp:effectExtent l="0" t="0" r="2540" b="5715"/>
+            <wp:docPr id="249526526" name="Picture 1"/>
+            <wp:cNvGraphicFramePr>
+              <a:graphicFrameLocks xmlns:a="http://schemas.openxmlformats.org/drawingml/2006/main" noChangeAspect="1"/>
+            </wp:cNvGraphicFramePr>
+            <a:graphic xmlns:a="http://schemas.openxmlformats.org/drawingml/2006/main">
+              <a:graphicData uri="http://schemas.openxmlformats.org/drawingml/2006/picture">
+                <pic:pic xmlns:pic="http://schemas.openxmlformats.org/drawingml/2006/picture">
+                  <pic:nvPicPr>
+                    <pic:cNvPr id="249526526" name=""/>
+                    <pic:cNvPicPr/>
+                  </pic:nvPicPr>
+                  <pic:blipFill>
+                    <a:blip r:embed="rId19"/>
+                    <a:stretch>
+                      <a:fillRect/>
+                    </a:stretch>
+                  </pic:blipFill>
+                  <pic:spPr>
+                    <a:xfrm>
+                      <a:off x="0" y="0"/>
+                      <a:ext cx="3842230" cy="838492"/>
+                    </a:xfrm>
+                    <a:prstGeom prst="rect">
+                      <a:avLst/>
+                    </a:prstGeom>
+                  </pic:spPr>
+                </pic:pic>
+              </a:graphicData>
+            </a:graphic>
+          </wp:inline>
+        </w:drawing>
+      </w:r>
+    </w:p>
+    <w:p>
+      <w:pPr>
+        <w:rPr>
+          <w:rFonts w:ascii="Times New Roman" w:hAnsi="Times New Roman" w:cs="Times New Roman"/>
+          <w:lang w:val="en-US"/>
+        </w:rPr>
+      </w:pPr>
+    </w:p>
+    <w:p>
+      <w:pPr>
+        <w:pStyle w:val="ListParagraph"/>
+        <w:numPr>
+          <w:ilvl w:val="0"/>
+          <w:numId w:val="3"/>
+        </w:numPr>
+        <w:rPr>
+          <w:rFonts w:ascii="Times New Roman" w:hAnsi="Times New Roman" w:cs="Times New Roman"/>
+          <w:lang w:val="en-US"/>
+        </w:rPr>
+      </w:pPr>
+      <w:r>
+        <w:rPr>
+          <w:rFonts w:ascii="Times New Roman" w:hAnsi="Times New Roman" w:cs="Times New Roman"/>
+          <w:lang w:val="en-US"/>
+        </w:rPr>
+        <w:t>Splitting Elements:</w:t>
+      </w:r>
+    </w:p>
+    <w:p>
+      <w:pPr>
+        <w:pStyle w:val="ListParagraph"/>
+        <w:numPr>
+          <w:ilvl w:val="1"/>
+          <w:numId w:val="3"/>
+        </w:numPr>
+        <w:rPr>
+          <w:rFonts w:ascii="Times New Roman" w:hAnsi="Times New Roman" w:cs="Times New Roman"/>
+          <w:lang w:val="en-US"/>
+        </w:rPr>
+      </w:pPr>
+      <w:r>
+        <w:rPr>
+          <w:rFonts w:ascii="Times New Roman" w:hAnsi="Times New Roman" w:cs="Times New Roman"/>
+          <w:lang w:val="en-US"/>
+        </w:rPr>
+        <w:t>Splitting the array acc to given condition</w:t>
+      </w:r>
+      <w:r>
+        <w:rPr>
+          <w:rFonts w:ascii="Times New Roman" w:hAnsi="Times New Roman" w:cs="Times New Roman"/>
+          <w:lang w:val="en-US"/>
+        </w:rPr>
+        <w:t xml:space="preserve"> using </w:t>
+      </w:r>
+      <w:proofErr w:type="gramStart"/>
+      <w:r>
+        <w:rPr>
+          <w:rFonts w:ascii="Times New Roman" w:hAnsi="Times New Roman" w:cs="Times New Roman"/>
+          <w:lang w:val="en-US"/>
+        </w:rPr>
+        <w:t>split(</w:t>
+      </w:r>
+      <w:proofErr w:type="gramEnd"/>
+      <w:r>
+        <w:rPr>
+          <w:rFonts w:ascii="Times New Roman" w:hAnsi="Times New Roman" w:cs="Times New Roman"/>
+          <w:lang w:val="en-US"/>
+        </w:rPr>
+        <w:t>)</w:t>
+      </w:r>
+      <w:r>
+        <w:rPr>
+          <w:rFonts w:ascii="Times New Roman" w:hAnsi="Times New Roman" w:cs="Times New Roman"/>
+          <w:lang w:val="en-US"/>
+        </w:rPr>
+        <w:t>.</w:t>
+      </w:r>
+    </w:p>
+    <w:p>
+      <w:pPr>
+        <w:ind w:left="1080"/>
+        <w:rPr>
+          <w:rFonts w:ascii="Times New Roman" w:hAnsi="Times New Roman" w:cs="Times New Roman"/>
+          <w:lang w:val="en-US"/>
+        </w:rPr>
+      </w:pPr>
+      <w:r>
+        <w:rPr>
+          <w:rFonts w:ascii="Times New Roman" w:hAnsi="Times New Roman" w:cs="Times New Roman"/>
+          <w:lang w:val="en-US"/>
+        </w:rPr>
+        <w:drawing>
+          <wp:inline distT="0" distB="0" distL="0" distR="0" wp14:anchorId="1868EBAB" wp14:editId="6D257F72">
+            <wp:extent cx="3773684" cy="823533"/>
+            <wp:effectExtent l="0" t="0" r="0" b="2540"/>
+            <wp:docPr id="1843692294" name="Picture 1"/>
+            <wp:cNvGraphicFramePr>
+              <a:graphicFrameLocks xmlns:a="http://schemas.openxmlformats.org/drawingml/2006/main" noChangeAspect="1"/>
+            </wp:cNvGraphicFramePr>
+            <a:graphic xmlns:a="http://schemas.openxmlformats.org/drawingml/2006/main">
+              <a:graphicData uri="http://schemas.openxmlformats.org/drawingml/2006/picture">
+                <pic:pic xmlns:pic="http://schemas.openxmlformats.org/drawingml/2006/picture">
+                  <pic:nvPicPr>
+                    <pic:cNvPr id="1843692294" name=""/>
+                    <pic:cNvPicPr/>
+                  </pic:nvPicPr>
+                  <pic:blipFill>
+                    <a:blip r:embed="rId20"/>
+                    <a:stretch>
+                      <a:fillRect/>
+                    </a:stretch>
+                  </pic:blipFill>
+                  <pic:spPr>
+                    <a:xfrm>
+                      <a:off x="0" y="0"/>
+                      <a:ext cx="3963936" cy="865052"/>
+                    </a:xfrm>
+                    <a:prstGeom prst="rect">
+                      <a:avLst/>
+                    </a:prstGeom>
+                  </pic:spPr>
+                </pic:pic>
+              </a:graphicData>
+            </a:graphic>
+          </wp:inline>
+        </w:drawing>
+      </w:r>
+    </w:p>
+    <w:p>
+      <w:pPr>
+        <w:rPr>
+          <w:rFonts w:ascii="Times New Roman" w:hAnsi="Times New Roman" w:cs="Times New Roman"/>
+          <w:lang w:val="en-US"/>
+        </w:rPr>
+      </w:pPr>
+    </w:p>
+    <w:p>
+      <w:pPr>
+        <w:pStyle w:val="ListParagraph"/>
+        <w:numPr>
+          <w:ilvl w:val="0"/>
+          <w:numId w:val="3"/>
+        </w:numPr>
+        <w:rPr>
+          <w:rFonts w:ascii="Times New Roman" w:hAnsi="Times New Roman" w:cs="Times New Roman"/>
+          <w:lang w:val="en-US"/>
+        </w:rPr>
+      </w:pPr>
+      <w:r>
+        <w:rPr>
+          <w:rFonts w:ascii="Times New Roman" w:hAnsi="Times New Roman" w:cs="Times New Roman"/>
+          <w:lang w:val="en-US"/>
+        </w:rPr>
+        <w:t>Sorting arrays:</w:t>
+      </w:r>
+    </w:p>
+    <w:p>
+      <w:pPr>
+        <w:pStyle w:val="ListParagraph"/>
+        <w:numPr>
+          <w:ilvl w:val="1"/>
+          <w:numId w:val="3"/>
+        </w:numPr>
+        <w:rPr>
+          <w:rFonts w:ascii="Times New Roman" w:hAnsi="Times New Roman" w:cs="Times New Roman"/>
+          <w:lang w:val="en-US"/>
+        </w:rPr>
+      </w:pPr>
+      <w:r>
+        <w:rPr>
+          <w:rFonts w:ascii="Times New Roman" w:hAnsi="Times New Roman" w:cs="Times New Roman"/>
+          <w:lang w:val="en-US"/>
+        </w:rPr>
+        <w:t>Sort the arrays in ascending / descending or in some order</w:t>
+      </w:r>
+      <w:r>
+        <w:rPr>
+          <w:rFonts w:ascii="Times New Roman" w:hAnsi="Times New Roman" w:cs="Times New Roman"/>
+          <w:lang w:val="en-US"/>
+        </w:rPr>
+        <w:t xml:space="preserve"> using </w:t>
+      </w:r>
+      <w:proofErr w:type="gramStart"/>
+      <w:r>
+        <w:rPr>
+          <w:rFonts w:ascii="Times New Roman" w:hAnsi="Times New Roman" w:cs="Times New Roman"/>
+          <w:lang w:val="en-US"/>
+        </w:rPr>
+        <w:t>sort(</w:t>
+      </w:r>
+      <w:proofErr w:type="gramEnd"/>
+      <w:r>
+        <w:rPr>
+          <w:rFonts w:ascii="Times New Roman" w:hAnsi="Times New Roman" w:cs="Times New Roman"/>
+          <w:lang w:val="en-US"/>
+        </w:rPr>
+        <w:t>)</w:t>
+      </w:r>
+      <w:r>
+        <w:rPr>
+          <w:rFonts w:ascii="Times New Roman" w:hAnsi="Times New Roman" w:cs="Times New Roman"/>
+          <w:lang w:val="en-US"/>
+        </w:rPr>
+        <w:t>.</w:t>
+      </w:r>
+    </w:p>
+    <w:p>
+      <w:pPr>
+        <w:pStyle w:val="ListParagraph"/>
+        <w:numPr>
+          <w:ilvl w:val="1"/>
+          <w:numId w:val="3"/>
+        </w:numPr>
+        <w:rPr>
+          <w:rFonts w:ascii="Times New Roman" w:hAnsi="Times New Roman" w:cs="Times New Roman"/>
+          <w:lang w:val="en-US"/>
+        </w:rPr>
+      </w:pPr>
+      <w:r>
+        <w:rPr>
+          <w:rFonts w:ascii="Times New Roman" w:hAnsi="Times New Roman" w:cs="Times New Roman"/>
+          <w:lang w:val="en-US"/>
+        </w:rPr>
+        <w:t>It can be sort in any order according to our use we can do this via sending the function as a parameter to the sort function.</w:t>
+      </w:r>
+    </w:p>
+    <w:p>
+      <w:pPr>
+        <w:ind w:left="1080"/>
+        <w:rPr>
+          <w:rFonts w:ascii="Times New Roman" w:hAnsi="Times New Roman" w:cs="Times New Roman"/>
+          <w:lang w:val="en-US"/>
+        </w:rPr>
+      </w:pPr>
+      <w:r>
+        <w:rPr>
+          <w:rFonts w:ascii="Times New Roman" w:hAnsi="Times New Roman" w:cs="Times New Roman"/>
+          <w:lang w:val="en-US"/>
+        </w:rPr>
+        <w:drawing>
+          <wp:inline distT="0" distB="0" distL="0" distR="0" wp14:anchorId="64C0927A" wp14:editId="65B6D1D1">
+            <wp:extent cx="3049479" cy="1462969"/>
+            <wp:effectExtent l="0" t="0" r="0" b="0"/>
+            <wp:docPr id="827323434" name="Picture 1"/>
+            <wp:cNvGraphicFramePr>
+              <a:graphicFrameLocks xmlns:a="http://schemas.openxmlformats.org/drawingml/2006/main" noChangeAspect="1"/>
+            </wp:cNvGraphicFramePr>
+            <a:graphic xmlns:a="http://schemas.openxmlformats.org/drawingml/2006/main">
+              <a:graphicData uri="http://schemas.openxmlformats.org/drawingml/2006/picture">
+                <pic:pic xmlns:pic="http://schemas.openxmlformats.org/drawingml/2006/picture">
+                  <pic:nvPicPr>
+                    <pic:cNvPr id="827323434" name=""/>
+                    <pic:cNvPicPr/>
+                  </pic:nvPicPr>
+                  <pic:blipFill>
+                    <a:blip r:embed="rId21"/>
+                    <a:stretch>
+                      <a:fillRect/>
+                    </a:stretch>
+                  </pic:blipFill>
+                  <pic:spPr>
+                    <a:xfrm>
+                      <a:off x="0" y="0"/>
+                      <a:ext cx="3116799" cy="1495265"/>
+                    </a:xfrm>
+                    <a:prstGeom prst="rect">
+                      <a:avLst/>
+                    </a:prstGeom>
+                  </pic:spPr>
+                </pic:pic>
+              </a:graphicData>
+            </a:graphic>
+          </wp:inline>
+        </w:drawing>
+      </w:r>
+    </w:p>
+    <w:p>
+      <w:pPr>
+        <w:ind w:left="1080"/>
+        <w:rPr>
+          <w:rFonts w:ascii="Times New Roman" w:hAnsi="Times New Roman" w:cs="Times New Roman"/>
+          <w:lang w:val="en-US"/>
+        </w:rPr>
+      </w:pPr>
+    </w:p>
+    <w:p>
+      <w:pPr>
+        <w:pStyle w:val="ListParagraph"/>
+        <w:numPr>
+          <w:ilvl w:val="0"/>
+          <w:numId w:val="3"/>
+        </w:numPr>
+        <w:rPr>
+          <w:rFonts w:ascii="Times New Roman" w:hAnsi="Times New Roman" w:cs="Times New Roman"/>
+          <w:lang w:val="en-US"/>
+        </w:rPr>
+      </w:pPr>
+      <w:r>
+        <w:rPr>
+          <w:rFonts w:ascii="Times New Roman" w:hAnsi="Times New Roman" w:cs="Times New Roman"/>
+          <w:lang w:val="en-US"/>
+        </w:rPr>
+        <w:t>Filtering Arrays:</w:t>
+      </w:r>
+    </w:p>
+    <w:p>
+      <w:pPr>
+        <w:pStyle w:val="ListParagraph"/>
+        <w:numPr>
+          <w:ilvl w:val="1"/>
+          <w:numId w:val="3"/>
+        </w:numPr>
+        <w:rPr>
+          <w:rFonts w:ascii="Times New Roman" w:hAnsi="Times New Roman" w:cs="Times New Roman"/>
+          <w:lang w:val="en-US"/>
+        </w:rPr>
+      </w:pPr>
+      <w:r>
+        <w:rPr>
+          <w:rFonts w:ascii="Times New Roman" w:hAnsi="Times New Roman" w:cs="Times New Roman"/>
+          <w:lang w:val="en-US"/>
+        </w:rPr>
+        <w:t xml:space="preserve">Filter the arrays according to some condition using </w:t>
+      </w:r>
+      <w:proofErr w:type="gramStart"/>
+      <w:r>
+        <w:rPr>
+          <w:rFonts w:ascii="Times New Roman" w:hAnsi="Times New Roman" w:cs="Times New Roman"/>
+          <w:lang w:val="en-US"/>
+        </w:rPr>
+        <w:t>filter(</w:t>
+      </w:r>
+      <w:proofErr w:type="gramEnd"/>
+      <w:r>
+        <w:rPr>
+          <w:rFonts w:ascii="Times New Roman" w:hAnsi="Times New Roman" w:cs="Times New Roman"/>
+          <w:lang w:val="en-US"/>
+        </w:rPr>
+        <w:t>).</w:t>
+      </w:r>
+    </w:p>
+    <w:p>
+      <w:pPr>
+        <w:pStyle w:val="ListParagraph"/>
+        <w:numPr>
+          <w:ilvl w:val="1"/>
+          <w:numId w:val="3"/>
+        </w:numPr>
+        <w:rPr>
+          <w:rFonts w:ascii="Times New Roman" w:hAnsi="Times New Roman" w:cs="Times New Roman"/>
+          <w:lang w:val="en-US"/>
+        </w:rPr>
+      </w:pPr>
+      <w:r>
+        <w:rPr>
+          <w:rFonts w:ascii="Times New Roman" w:hAnsi="Times New Roman" w:cs="Times New Roman"/>
+          <w:lang w:val="en-US"/>
+        </w:rPr>
+        <w:t>It requires another function as a parameter which tell how to filter the array elements.</w:t>
+      </w:r>
+    </w:p>
+    <w:p>
+      <w:pPr>
+        <w:ind w:left="1080"/>
+        <w:rPr>
+          <w:rFonts w:ascii="Times New Roman" w:hAnsi="Times New Roman" w:cs="Times New Roman"/>
+          <w:lang w:val="en-US"/>
+        </w:rPr>
+      </w:pPr>
+      <w:r>
+        <w:rPr>
+          <w:rFonts w:ascii="Times New Roman" w:hAnsi="Times New Roman" w:cs="Times New Roman"/>
+          <w:lang w:val="en-US"/>
+        </w:rPr>
+        <w:drawing>
+          <wp:inline distT="0" distB="0" distL="0" distR="0" wp14:anchorId="10E507C4" wp14:editId="7A7255E0">
+            <wp:extent cx="2804820" cy="1666115"/>
+            <wp:effectExtent l="0" t="0" r="1905" b="0"/>
+            <wp:docPr id="1578156962" name="Picture 1"/>
+            <wp:cNvGraphicFramePr>
+              <a:graphicFrameLocks xmlns:a="http://schemas.openxmlformats.org/drawingml/2006/main" noChangeAspect="1"/>
+            </wp:cNvGraphicFramePr>
+            <a:graphic xmlns:a="http://schemas.openxmlformats.org/drawingml/2006/main">
+              <a:graphicData uri="http://schemas.openxmlformats.org/drawingml/2006/picture">
+                <pic:pic xmlns:pic="http://schemas.openxmlformats.org/drawingml/2006/picture">
+                  <pic:nvPicPr>
+                    <pic:cNvPr id="1578156962" name=""/>
+                    <pic:cNvPicPr/>
+                  </pic:nvPicPr>
+                  <pic:blipFill>
+                    <a:blip r:embed="rId22"/>
+                    <a:stretch>
+                      <a:fillRect/>
+                    </a:stretch>
+                  </pic:blipFill>
+                  <pic:spPr>
+                    <a:xfrm>
+                      <a:off x="0" y="0"/>
+                      <a:ext cx="2854586" cy="1695677"/>
+                    </a:xfrm>
+                    <a:prstGeom prst="rect">
+                      <a:avLst/>
+                    </a:prstGeom>
+                  </pic:spPr>
+                </pic:pic>
+              </a:graphicData>
+            </a:graphic>
+          </wp:inline>
+        </w:drawing>
+      </w:r>
+    </w:p>
+    <w:p>
+      <w:pPr>
+        <w:rPr>
+          <w:rFonts w:ascii="Times New Roman" w:hAnsi="Times New Roman" w:cs="Times New Roman"/>
+          <w:lang w:val="en-US"/>
+        </w:rPr>
+      </w:pPr>
+    </w:p>
+    <w:p>
+      <w:pPr>
+        <w:pStyle w:val="ListParagraph"/>
+        <w:numPr>
+          <w:ilvl w:val="0"/>
+          <w:numId w:val="3"/>
+        </w:numPr>
+        <w:rPr>
+          <w:rFonts w:ascii="Times New Roman" w:hAnsi="Times New Roman" w:cs="Times New Roman"/>
+          <w:lang w:val="en-US"/>
+        </w:rPr>
+      </w:pPr>
+      <w:r>
+        <w:rPr>
+          <w:rFonts w:ascii="Times New Roman" w:hAnsi="Times New Roman" w:cs="Times New Roman"/>
+          <w:lang w:val="en-US"/>
+        </w:rPr>
+        <w:t>Mapping in Arrays:</w:t>
+      </w:r>
+    </w:p>
+    <w:p>
+      <w:pPr>
+        <w:pStyle w:val="ListParagraph"/>
+        <w:numPr>
+          <w:ilvl w:val="1"/>
+          <w:numId w:val="3"/>
+        </w:numPr>
+        <w:rPr>
+          <w:rFonts w:ascii="Times New Roman" w:hAnsi="Times New Roman" w:cs="Times New Roman"/>
+          <w:lang w:val="en-US"/>
+        </w:rPr>
+      </w:pPr>
+      <w:r>
+        <w:rPr>
+          <w:rFonts w:ascii="Times New Roman" w:hAnsi="Times New Roman" w:cs="Times New Roman"/>
+          <w:lang w:val="en-US"/>
+        </w:rPr>
+        <w:t>Maps each element of the array with something else</w:t>
+      </w:r>
+      <w:r>
+        <w:rPr>
+          <w:rFonts w:ascii="Times New Roman" w:hAnsi="Times New Roman" w:cs="Times New Roman"/>
+          <w:lang w:val="en-US"/>
+        </w:rPr>
+        <w:t xml:space="preserve"> using </w:t>
+      </w:r>
+      <w:proofErr w:type="gramStart"/>
+      <w:r>
+        <w:rPr>
+          <w:rFonts w:ascii="Times New Roman" w:hAnsi="Times New Roman" w:cs="Times New Roman"/>
+          <w:lang w:val="en-US"/>
+        </w:rPr>
+        <w:t>map(</w:t>
+      </w:r>
+      <w:proofErr w:type="gramEnd"/>
+      <w:r>
+        <w:rPr>
+          <w:rFonts w:ascii="Times New Roman" w:hAnsi="Times New Roman" w:cs="Times New Roman"/>
+          <w:lang w:val="en-US"/>
+        </w:rPr>
+        <w:t>).</w:t>
+      </w:r>
+    </w:p>
+    <w:p>
+      <w:pPr>
+        <w:pStyle w:val="ListParagraph"/>
+        <w:numPr>
+          <w:ilvl w:val="1"/>
+          <w:numId w:val="3"/>
+        </w:numPr>
+        <w:rPr>
+          <w:rFonts w:ascii="Times New Roman" w:hAnsi="Times New Roman" w:cs="Times New Roman"/>
+          <w:lang w:val="en-US"/>
+        </w:rPr>
+      </w:pPr>
+      <w:r>
+        <w:rPr>
+          <w:rFonts w:ascii="Times New Roman" w:hAnsi="Times New Roman" w:cs="Times New Roman"/>
+          <w:lang w:val="en-US"/>
+        </w:rPr>
+        <w:t>It requires another function as a parameter which tell how to map or which to map.</w:t>
+      </w:r>
+    </w:p>
+    <w:p>
+      <w:pPr>
+        <w:ind w:left="1080"/>
+        <w:rPr>
+          <w:rFonts w:ascii="Times New Roman" w:hAnsi="Times New Roman" w:cs="Times New Roman"/>
+          <w:lang w:val="en-US"/>
+        </w:rPr>
+      </w:pPr>
+      <w:r>
+        <w:rPr>
+          <w:rFonts w:ascii="Times New Roman" w:hAnsi="Times New Roman" w:cs="Times New Roman"/>
+          <w:lang w:val="en-US"/>
+        </w:rPr>
+        <w:drawing>
+          <wp:inline distT="0" distB="0" distL="0" distR="0" wp14:anchorId="70507C0B" wp14:editId="4E459267">
+            <wp:extent cx="4211249" cy="1310131"/>
+            <wp:effectExtent l="0" t="0" r="5715" b="0"/>
+            <wp:docPr id="607230236" name="Picture 1"/>
+            <wp:cNvGraphicFramePr>
+              <a:graphicFrameLocks xmlns:a="http://schemas.openxmlformats.org/drawingml/2006/main" noChangeAspect="1"/>
+            </wp:cNvGraphicFramePr>
+            <a:graphic xmlns:a="http://schemas.openxmlformats.org/drawingml/2006/main">
+              <a:graphicData uri="http://schemas.openxmlformats.org/drawingml/2006/picture">
+                <pic:pic xmlns:pic="http://schemas.openxmlformats.org/drawingml/2006/picture">
+                  <pic:nvPicPr>
+                    <pic:cNvPr id="607230236" name=""/>
+                    <pic:cNvPicPr/>
+                  </pic:nvPicPr>
+                  <pic:blipFill>
+                    <a:blip r:embed="rId23"/>
+                    <a:stretch>
+                      <a:fillRect/>
+                    </a:stretch>
+                  </pic:blipFill>
+                  <pic:spPr>
+                    <a:xfrm>
+                      <a:off x="0" y="0"/>
+                      <a:ext cx="4234345" cy="1317316"/>
+                    </a:xfrm>
+                    <a:prstGeom prst="rect">
+                      <a:avLst/>
+                    </a:prstGeom>
+                  </pic:spPr>
+                </pic:pic>
+              </a:graphicData>
+            </a:graphic>
+          </wp:inline>
+        </w:drawing>
+      </w:r>
+    </w:p>
+    <w:p>
+      <w:pPr>
+        <w:rPr>
+          <w:rFonts w:ascii="Times New Roman" w:hAnsi="Times New Roman" w:cs="Times New Roman"/>
+          <w:lang w:val="en-US"/>
+        </w:rPr>
+      </w:pPr>
+    </w:p>
+    <w:p>
+      <w:pPr>
+        <w:rPr>
+          <w:rFonts w:ascii="Times New Roman" w:hAnsi="Times New Roman" w:cs="Times New Roman"/>
+          <w:lang w:val="en-US"/>
+        </w:rPr>
+      </w:pPr>
+    </w:p>
+    <w:p>
+      <w:pPr>
+        <w:rPr>
+          <w:rFonts w:ascii="Times New Roman" w:hAnsi="Times New Roman" w:cs="Times New Roman"/>
+          <w:lang w:val="en-US"/>
+        </w:rPr>
+      </w:pPr>
+    </w:p>
+    <w:p>
+      <w:pPr>
+        <w:pStyle w:val="ListParagraph"/>
+        <w:numPr>
+          <w:ilvl w:val="0"/>
+          <w:numId w:val="3"/>
+        </w:numPr>
+        <w:rPr>
+          <w:rFonts w:ascii="Times New Roman" w:hAnsi="Times New Roman" w:cs="Times New Roman"/>
+          <w:lang w:val="en-US"/>
+        </w:rPr>
+      </w:pPr>
+      <w:r>
+        <w:rPr>
+          <w:rFonts w:ascii="Times New Roman" w:hAnsi="Times New Roman" w:cs="Times New Roman"/>
+          <w:lang w:val="en-US"/>
+        </w:rPr>
+        <w:lastRenderedPageBreak/>
+        <w:t>Mapping with objects</w:t>
+      </w:r>
+      <w:r>
+        <w:rPr>
+          <w:rFonts w:ascii="Times New Roman" w:hAnsi="Times New Roman" w:cs="Times New Roman"/>
+          <w:lang w:val="en-US"/>
+        </w:rPr>
+        <w:t>:</w:t>
+      </w:r>
+    </w:p>
+    <w:p>
+      <w:pPr>
+        <w:pStyle w:val="ListParagraph"/>
+        <w:numPr>
+          <w:ilvl w:val="1"/>
+          <w:numId w:val="3"/>
+        </w:numPr>
+        <w:rPr>
+          <w:rFonts w:ascii="Times New Roman" w:hAnsi="Times New Roman" w:cs="Times New Roman"/>
+          <w:lang w:val="en-US"/>
+        </w:rPr>
+      </w:pPr>
+      <w:r>
+        <w:rPr>
+          <w:rFonts w:ascii="Times New Roman" w:hAnsi="Times New Roman" w:cs="Times New Roman"/>
+          <w:lang w:val="en-US"/>
+        </w:rPr>
+        <w:t>To map objects using some condition.</w:t>
+      </w:r>
+    </w:p>
+    <w:p>
+      <w:pPr>
+        <w:pStyle w:val="ListParagraph"/>
+        <w:numPr>
+          <w:ilvl w:val="1"/>
+          <w:numId w:val="3"/>
+        </w:numPr>
+        <w:rPr>
+          <w:rFonts w:ascii="Times New Roman" w:hAnsi="Times New Roman" w:cs="Times New Roman"/>
+          <w:lang w:val="en-US"/>
+        </w:rPr>
+      </w:pPr>
+      <w:r>
+        <w:rPr>
+          <w:rFonts w:ascii="Times New Roman" w:hAnsi="Times New Roman" w:cs="Times New Roman"/>
+          <w:lang w:val="en-US"/>
+        </w:rPr>
+        <w:t>Here we can also use function chaining.</w:t>
+      </w:r>
+    </w:p>
+    <w:p>
+      <w:pPr>
+        <w:ind w:left="1080"/>
+        <w:rPr>
+          <w:rFonts w:ascii="Times New Roman" w:hAnsi="Times New Roman" w:cs="Times New Roman"/>
+          <w:lang w:val="en-US"/>
+        </w:rPr>
+      </w:pPr>
+      <w:r>
+        <w:rPr>
+          <w:rFonts w:ascii="Times New Roman" w:hAnsi="Times New Roman" w:cs="Times New Roman"/>
+          <w:lang w:val="en-US"/>
+        </w:rPr>
+        <w:drawing>
+          <wp:inline distT="0" distB="0" distL="0" distR="0" wp14:anchorId="1F9BB96C" wp14:editId="4CA0B80E">
+            <wp:extent cx="2959866" cy="2317327"/>
+            <wp:effectExtent l="0" t="0" r="0" b="0"/>
+            <wp:docPr id="1560520629" name="Picture 1"/>
+            <wp:cNvGraphicFramePr>
+              <a:graphicFrameLocks xmlns:a="http://schemas.openxmlformats.org/drawingml/2006/main" noChangeAspect="1"/>
+            </wp:cNvGraphicFramePr>
+            <a:graphic xmlns:a="http://schemas.openxmlformats.org/drawingml/2006/main">
+              <a:graphicData uri="http://schemas.openxmlformats.org/drawingml/2006/picture">
+                <pic:pic xmlns:pic="http://schemas.openxmlformats.org/drawingml/2006/picture">
+                  <pic:nvPicPr>
+                    <pic:cNvPr id="1560520629" name=""/>
+                    <pic:cNvPicPr/>
+                  </pic:nvPicPr>
+                  <pic:blipFill>
+                    <a:blip r:embed="rId24"/>
+                    <a:stretch>
+                      <a:fillRect/>
+                    </a:stretch>
+                  </pic:blipFill>
+                  <pic:spPr>
+                    <a:xfrm>
+                      <a:off x="0" y="0"/>
+                      <a:ext cx="2988274" cy="2339568"/>
+                    </a:xfrm>
+                    <a:prstGeom prst="rect">
+                      <a:avLst/>
+                    </a:prstGeom>
+                  </pic:spPr>
+                </pic:pic>
+              </a:graphicData>
+            </a:graphic>
+          </wp:inline>
+        </w:drawing>
+      </w:r>
+    </w:p>
+    <w:p>
+      <w:pPr>
+        <w:ind w:left="1080"/>
+        <w:rPr>
+          <w:rFonts w:ascii="Times New Roman" w:hAnsi="Times New Roman" w:cs="Times New Roman"/>
+          <w:lang w:val="en-US"/>
+        </w:rPr>
+      </w:pPr>
+    </w:p>
+    <w:p>
+      <w:pPr>
+        <w:rPr>
+          <w:rFonts w:ascii="Times New Roman" w:hAnsi="Times New Roman" w:cs="Times New Roman"/>
+          <w:lang w:val="en-US"/>
+        </w:rPr>
+      </w:pPr>
+    </w:p>
     <w:p>
       <w:pPr>
         <w:rPr>
@@ -135,10 +2653,11 @@
     </w:lvl>
   </w:abstractNum>
   <w:abstractNum w:abstractNumId="1" w15:restartNumberingAfterBreak="0">
-    <w:nsid w:val="6F346646"/>
+    <w:nsid w:val="6C6C32A5"/>
     <w:multiLevelType w:val="hybridMultilevel"/>
-    <w:tmpl w:val="67C20E52"/>
-    <w:lvl w:ilvl="0" w:tplc="1A38569E">
+    <w:tmpl w:val="C750E2EE"/>
+    <w:lvl w:ilvl="0" w:tplc="1F52DB96">
+      <w:start w:val="16"/>
       <w:numFmt w:val="bullet"/>
       <w:lvlText w:val="-"/>
       <w:lvlJc w:val="left"/>
@@ -161,7 +2680,7 @@
         <w:rFonts w:ascii="Courier New" w:hAnsi="Courier New" w:cs="Courier New" w:hint="default"/>
       </w:rPr>
     </w:lvl>
-    <w:lvl w:ilvl="2" w:tplc="08090005">
+    <w:lvl w:ilvl="2" w:tplc="08090005" w:tentative="1">
       <w:start w:val="1"/>
       <w:numFmt w:val="bullet"/>
       <w:lvlText w:val=""/>
@@ -246,10 +2765,125 @@
       </w:rPr>
     </w:lvl>
   </w:abstractNum>
+  <w:abstractNum w:abstractNumId="2" w15:restartNumberingAfterBreak="0">
+    <w:nsid w:val="6F346646"/>
+    <w:multiLevelType w:val="hybridMultilevel"/>
+    <w:tmpl w:val="67C20E52"/>
+    <w:lvl w:ilvl="0" w:tplc="1A38569E">
+      <w:numFmt w:val="bullet"/>
+      <w:lvlText w:val="-"/>
+      <w:lvlJc w:val="left"/>
+      <w:pPr>
+        <w:ind w:left="720" w:hanging="360"/>
+      </w:pPr>
+      <w:rPr>
+        <w:rFonts w:ascii="Times New Roman" w:eastAsiaTheme="minorHAnsi" w:hAnsi="Times New Roman" w:cs="Times New Roman" w:hint="default"/>
+      </w:rPr>
+    </w:lvl>
+    <w:lvl w:ilvl="1" w:tplc="08090003">
+      <w:start w:val="1"/>
+      <w:numFmt w:val="bullet"/>
+      <w:lvlText w:val="o"/>
+      <w:lvlJc w:val="left"/>
+      <w:pPr>
+        <w:ind w:left="1440" w:hanging="360"/>
+      </w:pPr>
+      <w:rPr>
+        <w:rFonts w:ascii="Courier New" w:hAnsi="Courier New" w:cs="Courier New" w:hint="default"/>
+      </w:rPr>
+    </w:lvl>
+    <w:lvl w:ilvl="2" w:tplc="08090005">
+      <w:start w:val="1"/>
+      <w:numFmt w:val="bullet"/>
+      <w:lvlText w:val=""/>
+      <w:lvlJc w:val="left"/>
+      <w:pPr>
+        <w:ind w:left="2160" w:hanging="360"/>
+      </w:pPr>
+      <w:rPr>
+        <w:rFonts w:ascii="Wingdings" w:hAnsi="Wingdings" w:hint="default"/>
+      </w:rPr>
+    </w:lvl>
+    <w:lvl w:ilvl="3" w:tplc="08090001" w:tentative="1">
+      <w:start w:val="1"/>
+      <w:numFmt w:val="bullet"/>
+      <w:lvlText w:val=""/>
+      <w:lvlJc w:val="left"/>
+      <w:pPr>
+        <w:ind w:left="2880" w:hanging="360"/>
+      </w:pPr>
+      <w:rPr>
+        <w:rFonts w:ascii="Symbol" w:hAnsi="Symbol" w:hint="default"/>
+      </w:rPr>
+    </w:lvl>
+    <w:lvl w:ilvl="4" w:tplc="08090003" w:tentative="1">
+      <w:start w:val="1"/>
+      <w:numFmt w:val="bullet"/>
+      <w:lvlText w:val="o"/>
+      <w:lvlJc w:val="left"/>
+      <w:pPr>
+        <w:ind w:left="3600" w:hanging="360"/>
+      </w:pPr>
+      <w:rPr>
+        <w:rFonts w:ascii="Courier New" w:hAnsi="Courier New" w:cs="Courier New" w:hint="default"/>
+      </w:rPr>
+    </w:lvl>
+    <w:lvl w:ilvl="5" w:tplc="08090005" w:tentative="1">
+      <w:start w:val="1"/>
+      <w:numFmt w:val="bullet"/>
+      <w:lvlText w:val=""/>
+      <w:lvlJc w:val="left"/>
+      <w:pPr>
+        <w:ind w:left="4320" w:hanging="360"/>
+      </w:pPr>
+      <w:rPr>
+        <w:rFonts w:ascii="Wingdings" w:hAnsi="Wingdings" w:hint="default"/>
+      </w:rPr>
+    </w:lvl>
+    <w:lvl w:ilvl="6" w:tplc="08090001" w:tentative="1">
+      <w:start w:val="1"/>
+      <w:numFmt w:val="bullet"/>
+      <w:lvlText w:val=""/>
+      <w:lvlJc w:val="left"/>
+      <w:pPr>
+        <w:ind w:left="5040" w:hanging="360"/>
+      </w:pPr>
+      <w:rPr>
+        <w:rFonts w:ascii="Symbol" w:hAnsi="Symbol" w:hint="default"/>
+      </w:rPr>
+    </w:lvl>
+    <w:lvl w:ilvl="7" w:tplc="08090003" w:tentative="1">
+      <w:start w:val="1"/>
+      <w:numFmt w:val="bullet"/>
+      <w:lvlText w:val="o"/>
+      <w:lvlJc w:val="left"/>
+      <w:pPr>
+        <w:ind w:left="5760" w:hanging="360"/>
+      </w:pPr>
+      <w:rPr>
+        <w:rFonts w:ascii="Courier New" w:hAnsi="Courier New" w:cs="Courier New" w:hint="default"/>
+      </w:rPr>
+    </w:lvl>
+    <w:lvl w:ilvl="8" w:tplc="08090005" w:tentative="1">
+      <w:start w:val="1"/>
+      <w:numFmt w:val="bullet"/>
+      <w:lvlText w:val=""/>
+      <w:lvlJc w:val="left"/>
+      <w:pPr>
+        <w:ind w:left="6480" w:hanging="360"/>
+      </w:pPr>
+      <w:rPr>
+        <w:rFonts w:ascii="Wingdings" w:hAnsi="Wingdings" w:hint="default"/>
+      </w:rPr>
+    </w:lvl>
+  </w:abstractNum>
   <w:num w:numId="1" w16cid:durableId="1822887135">
     <w:abstractNumId w:val="0"/>
   </w:num>
   <w:num w:numId="2" w16cid:durableId="2124839110">
+    <w:abstractNumId w:val="2"/>
+  </w:num>
+  <w:num w:numId="3" w16cid:durableId="320156248">
     <w:abstractNumId w:val="1"/>
   </w:num>
 </w:numbering>

</xml_diff>

<commit_message>
adding 4-JS-Basics code + notes.
</commit_message>
<xml_diff>
--- a/JS Basics/JS_BASICS_3/3-JS-Basics.docx
+++ b/JS Basics/JS_BASICS_3/3-JS-Basics.docx
@@ -117,48 +117,7 @@
           <w:rFonts w:ascii="Times New Roman" w:hAnsi="Times New Roman" w:cs="Times New Roman"/>
           <w:lang w:val="en-US"/>
         </w:rPr>
-        <w:t xml:space="preserve">Like </w:t>
-      </w:r>
-      <w:proofErr w:type="spellStart"/>
-      <w:proofErr w:type="gramStart"/>
-      <w:r>
-        <w:rPr>
-          <w:rFonts w:ascii="Times New Roman" w:hAnsi="Times New Roman" w:cs="Times New Roman"/>
-          <w:lang w:val="en-US"/>
-        </w:rPr>
-        <w:t>Math.pow</w:t>
-      </w:r>
-      <w:proofErr w:type="spellEnd"/>
-      <w:r>
-        <w:rPr>
-          <w:rFonts w:ascii="Times New Roman" w:hAnsi="Times New Roman" w:cs="Times New Roman"/>
-          <w:lang w:val="en-US"/>
-        </w:rPr>
-        <w:t>(</w:t>
-      </w:r>
-      <w:proofErr w:type="gramEnd"/>
-      <w:r>
-        <w:rPr>
-          <w:rFonts w:ascii="Times New Roman" w:hAnsi="Times New Roman" w:cs="Times New Roman"/>
-          <w:lang w:val="en-US"/>
-        </w:rPr>
-        <w:t xml:space="preserve">), </w:t>
-      </w:r>
-      <w:proofErr w:type="spellStart"/>
-      <w:r>
-        <w:rPr>
-          <w:rFonts w:ascii="Times New Roman" w:hAnsi="Times New Roman" w:cs="Times New Roman"/>
-          <w:lang w:val="en-US"/>
-        </w:rPr>
-        <w:t>Math.max</w:t>
-      </w:r>
-      <w:proofErr w:type="spellEnd"/>
-      <w:r>
-        <w:rPr>
-          <w:rFonts w:ascii="Times New Roman" w:hAnsi="Times New Roman" w:cs="Times New Roman"/>
-          <w:lang w:val="en-US"/>
-        </w:rPr>
-        <w:t>() etc.</w:t>
+        <w:t>Like Math.pow(), Math.max() etc.</w:t>
       </w:r>
     </w:p>
     <w:p>
@@ -172,6 +131,7 @@
       <w:r>
         <w:rPr>
           <w:rFonts w:ascii="Times New Roman" w:hAnsi="Times New Roman" w:cs="Times New Roman"/>
+          <w:noProof/>
           <w:lang w:val="en-US"/>
         </w:rPr>
         <w:drawing>
@@ -303,6 +263,7 @@
       <w:r>
         <w:rPr>
           <w:rFonts w:ascii="Times New Roman" w:hAnsi="Times New Roman" w:cs="Times New Roman"/>
+          <w:noProof/>
           <w:lang w:val="en-US"/>
         </w:rPr>
         <w:drawing>
@@ -467,6 +428,7 @@
       <w:r>
         <w:rPr>
           <w:rFonts w:ascii="Times New Roman" w:hAnsi="Times New Roman" w:cs="Times New Roman"/>
+          <w:noProof/>
           <w:lang w:val="en-US"/>
         </w:rPr>
         <w:drawing>
@@ -557,6 +519,7 @@
       <w:r>
         <w:rPr>
           <w:rFonts w:ascii="Times New Roman" w:hAnsi="Times New Roman" w:cs="Times New Roman"/>
+          <w:noProof/>
           <w:lang w:val="en-US"/>
         </w:rPr>
         <w:drawing>
@@ -702,6 +665,7 @@
       <w:r>
         <w:rPr>
           <w:rFonts w:ascii="Times New Roman" w:hAnsi="Times New Roman" w:cs="Times New Roman"/>
+          <w:noProof/>
           <w:lang w:val="en-US"/>
         </w:rPr>
         <w:drawing>
@@ -801,6 +765,7 @@
       <w:r>
         <w:rPr>
           <w:rFonts w:ascii="Times New Roman" w:hAnsi="Times New Roman" w:cs="Times New Roman"/>
+          <w:noProof/>
           <w:lang w:val="en-US"/>
         </w:rPr>
         <w:drawing>
@@ -891,6 +856,7 @@
       <w:r>
         <w:rPr>
           <w:rFonts w:ascii="Times New Roman" w:hAnsi="Times New Roman" w:cs="Times New Roman"/>
+          <w:noProof/>
           <w:lang w:val="en-US"/>
         </w:rPr>
         <w:drawing>
@@ -961,6 +927,7 @@
       <w:r>
         <w:rPr>
           <w:rFonts w:ascii="Times New Roman" w:hAnsi="Times New Roman" w:cs="Times New Roman"/>
+          <w:noProof/>
           <w:lang w:val="en-US"/>
         </w:rPr>
         <w:drawing>
@@ -1060,6 +1027,7 @@
       <w:r>
         <w:rPr>
           <w:rFonts w:ascii="Times New Roman" w:hAnsi="Times New Roman" w:cs="Times New Roman"/>
+          <w:noProof/>
           <w:lang w:val="en-US"/>
         </w:rPr>
         <w:drawing>
@@ -1207,6 +1175,7 @@
       <w:r>
         <w:rPr>
           <w:rFonts w:ascii="Times New Roman" w:hAnsi="Times New Roman" w:cs="Times New Roman"/>
+          <w:noProof/>
           <w:lang w:val="en-US"/>
         </w:rPr>
         <w:drawing>
@@ -1298,32 +1267,7 @@
           <w:rFonts w:ascii="Times New Roman" w:hAnsi="Times New Roman" w:cs="Times New Roman"/>
           <w:lang w:val="en-US"/>
         </w:rPr>
-        <w:t xml:space="preserve">Combining the elements of two arrays into one using </w:t>
-      </w:r>
-      <w:proofErr w:type="spellStart"/>
-      <w:proofErr w:type="gramStart"/>
-      <w:r>
-        <w:rPr>
-          <w:rFonts w:ascii="Times New Roman" w:hAnsi="Times New Roman" w:cs="Times New Roman"/>
-          <w:lang w:val="en-US"/>
-        </w:rPr>
-        <w:t>concat</w:t>
-      </w:r>
-      <w:proofErr w:type="spellEnd"/>
-      <w:r>
-        <w:rPr>
-          <w:rFonts w:ascii="Times New Roman" w:hAnsi="Times New Roman" w:cs="Times New Roman"/>
-          <w:lang w:val="en-US"/>
-        </w:rPr>
-        <w:t>(</w:t>
-      </w:r>
-      <w:proofErr w:type="gramEnd"/>
-      <w:r>
-        <w:rPr>
-          <w:rFonts w:ascii="Times New Roman" w:hAnsi="Times New Roman" w:cs="Times New Roman"/>
-          <w:lang w:val="en-US"/>
-        </w:rPr>
-        <w:t>) method.</w:t>
+        <w:t>Combining the elements of two arrays into one using concat() method.</w:t>
       </w:r>
     </w:p>
     <w:p>
@@ -1337,6 +1281,7 @@
       <w:r>
         <w:rPr>
           <w:rFonts w:ascii="Times New Roman" w:hAnsi="Times New Roman" w:cs="Times New Roman"/>
+          <w:noProof/>
           <w:lang w:val="en-US"/>
         </w:rPr>
         <w:drawing>
@@ -1407,6 +1352,7 @@
       <w:r>
         <w:rPr>
           <w:rFonts w:ascii="Times New Roman" w:hAnsi="Times New Roman" w:cs="Times New Roman"/>
+          <w:noProof/>
           <w:lang w:val="en-US"/>
         </w:rPr>
         <w:drawing>
@@ -1506,6 +1452,7 @@
       <w:r>
         <w:rPr>
           <w:rFonts w:ascii="Times New Roman" w:hAnsi="Times New Roman" w:cs="Times New Roman"/>
+          <w:noProof/>
           <w:lang w:val="en-US"/>
         </w:rPr>
         <w:drawing>
@@ -1604,6 +1551,7 @@
       <w:r>
         <w:rPr>
           <w:rFonts w:ascii="Times New Roman" w:hAnsi="Times New Roman" w:cs="Times New Roman"/>
+          <w:noProof/>
           <w:lang w:val="en-US"/>
         </w:rPr>
         <w:drawing>
@@ -1733,23 +1681,7 @@
           <w:rFonts w:ascii="Times New Roman" w:hAnsi="Times New Roman" w:cs="Times New Roman"/>
           <w:lang w:val="en-US"/>
         </w:rPr>
-        <w:t xml:space="preserve"> using </w:t>
-      </w:r>
-      <w:proofErr w:type="gramStart"/>
-      <w:r>
-        <w:rPr>
-          <w:rFonts w:ascii="Times New Roman" w:hAnsi="Times New Roman" w:cs="Times New Roman"/>
-          <w:lang w:val="en-US"/>
-        </w:rPr>
-        <w:t>join(</w:t>
-      </w:r>
-      <w:proofErr w:type="gramEnd"/>
-      <w:r>
-        <w:rPr>
-          <w:rFonts w:ascii="Times New Roman" w:hAnsi="Times New Roman" w:cs="Times New Roman"/>
-          <w:lang w:val="en-US"/>
-        </w:rPr>
-        <w:t>)</w:t>
+        <w:t xml:space="preserve"> using join()</w:t>
       </w:r>
       <w:r>
         <w:rPr>
@@ -1770,6 +1702,7 @@
       <w:r>
         <w:rPr>
           <w:rFonts w:ascii="Times New Roman" w:hAnsi="Times New Roman" w:cs="Times New Roman"/>
+          <w:noProof/>
           <w:lang w:val="en-US"/>
         </w:rPr>
         <w:drawing>
@@ -1861,23 +1794,7 @@
           <w:rFonts w:ascii="Times New Roman" w:hAnsi="Times New Roman" w:cs="Times New Roman"/>
           <w:lang w:val="en-US"/>
         </w:rPr>
-        <w:t xml:space="preserve"> using </w:t>
-      </w:r>
-      <w:proofErr w:type="gramStart"/>
-      <w:r>
-        <w:rPr>
-          <w:rFonts w:ascii="Times New Roman" w:hAnsi="Times New Roman" w:cs="Times New Roman"/>
-          <w:lang w:val="en-US"/>
-        </w:rPr>
-        <w:t>split(</w:t>
-      </w:r>
-      <w:proofErr w:type="gramEnd"/>
-      <w:r>
-        <w:rPr>
-          <w:rFonts w:ascii="Times New Roman" w:hAnsi="Times New Roman" w:cs="Times New Roman"/>
-          <w:lang w:val="en-US"/>
-        </w:rPr>
-        <w:t>)</w:t>
+        <w:t xml:space="preserve"> using split()</w:t>
       </w:r>
       <w:r>
         <w:rPr>
@@ -1898,6 +1815,7 @@
       <w:r>
         <w:rPr>
           <w:rFonts w:ascii="Times New Roman" w:hAnsi="Times New Roman" w:cs="Times New Roman"/>
+          <w:noProof/>
           <w:lang w:val="en-US"/>
         </w:rPr>
         <w:drawing>
@@ -1989,23 +1907,7 @@
           <w:rFonts w:ascii="Times New Roman" w:hAnsi="Times New Roman" w:cs="Times New Roman"/>
           <w:lang w:val="en-US"/>
         </w:rPr>
-        <w:t xml:space="preserve"> using </w:t>
-      </w:r>
-      <w:proofErr w:type="gramStart"/>
-      <w:r>
-        <w:rPr>
-          <w:rFonts w:ascii="Times New Roman" w:hAnsi="Times New Roman" w:cs="Times New Roman"/>
-          <w:lang w:val="en-US"/>
-        </w:rPr>
-        <w:t>sort(</w:t>
-      </w:r>
-      <w:proofErr w:type="gramEnd"/>
-      <w:r>
-        <w:rPr>
-          <w:rFonts w:ascii="Times New Roman" w:hAnsi="Times New Roman" w:cs="Times New Roman"/>
-          <w:lang w:val="en-US"/>
-        </w:rPr>
-        <w:t>)</w:t>
+        <w:t xml:space="preserve"> using sort()</w:t>
       </w:r>
       <w:r>
         <w:rPr>
@@ -2046,6 +1948,7 @@
       <w:r>
         <w:rPr>
           <w:rFonts w:ascii="Times New Roman" w:hAnsi="Times New Roman" w:cs="Times New Roman"/>
+          <w:noProof/>
           <w:lang w:val="en-US"/>
         </w:rPr>
         <w:drawing>
@@ -2087,6 +1990,19 @@
     </w:p>
     <w:p>
       <w:pPr>
+        <w:pStyle w:val="ListParagraph"/>
+        <w:numPr>
+          <w:ilvl w:val="1"/>
+          <w:numId w:val="3"/>
+        </w:numPr>
+        <w:rPr>
+          <w:rFonts w:ascii="Times New Roman" w:hAnsi="Times New Roman" w:cs="Times New Roman"/>
+          <w:lang w:val="en-US"/>
+        </w:rPr>
+      </w:pPr>
+    </w:p>
+    <w:p>
+      <w:pPr>
         <w:ind w:left="1080"/>
         <w:rPr>
           <w:rFonts w:ascii="Times New Roman" w:hAnsi="Times New Roman" w:cs="Times New Roman"/>
@@ -2131,23 +2047,7 @@
           <w:rFonts w:ascii="Times New Roman" w:hAnsi="Times New Roman" w:cs="Times New Roman"/>
           <w:lang w:val="en-US"/>
         </w:rPr>
-        <w:t xml:space="preserve">Filter the arrays according to some condition using </w:t>
-      </w:r>
-      <w:proofErr w:type="gramStart"/>
-      <w:r>
-        <w:rPr>
-          <w:rFonts w:ascii="Times New Roman" w:hAnsi="Times New Roman" w:cs="Times New Roman"/>
-          <w:lang w:val="en-US"/>
-        </w:rPr>
-        <w:t>filter(</w:t>
-      </w:r>
-      <w:proofErr w:type="gramEnd"/>
-      <w:r>
-        <w:rPr>
-          <w:rFonts w:ascii="Times New Roman" w:hAnsi="Times New Roman" w:cs="Times New Roman"/>
-          <w:lang w:val="en-US"/>
-        </w:rPr>
-        <w:t>).</w:t>
+        <w:t>Filter the arrays according to some condition using filter().</w:t>
       </w:r>
     </w:p>
     <w:p>
@@ -2181,6 +2081,7 @@
       <w:r>
         <w:rPr>
           <w:rFonts w:ascii="Times New Roman" w:hAnsi="Times New Roman" w:cs="Times New Roman"/>
+          <w:noProof/>
           <w:lang w:val="en-US"/>
         </w:rPr>
         <w:drawing>
@@ -2272,23 +2173,7 @@
           <w:rFonts w:ascii="Times New Roman" w:hAnsi="Times New Roman" w:cs="Times New Roman"/>
           <w:lang w:val="en-US"/>
         </w:rPr>
-        <w:t xml:space="preserve"> using </w:t>
-      </w:r>
-      <w:proofErr w:type="gramStart"/>
-      <w:r>
-        <w:rPr>
-          <w:rFonts w:ascii="Times New Roman" w:hAnsi="Times New Roman" w:cs="Times New Roman"/>
-          <w:lang w:val="en-US"/>
-        </w:rPr>
-        <w:t>map(</w:t>
-      </w:r>
-      <w:proofErr w:type="gramEnd"/>
-      <w:r>
-        <w:rPr>
-          <w:rFonts w:ascii="Times New Roman" w:hAnsi="Times New Roman" w:cs="Times New Roman"/>
-          <w:lang w:val="en-US"/>
-        </w:rPr>
-        <w:t>).</w:t>
+        <w:t xml:space="preserve"> using map().</w:t>
       </w:r>
     </w:p>
     <w:p>
@@ -2322,6 +2207,7 @@
       <w:r>
         <w:rPr>
           <w:rFonts w:ascii="Times New Roman" w:hAnsi="Times New Roman" w:cs="Times New Roman"/>
+          <w:noProof/>
           <w:lang w:val="en-US"/>
         </w:rPr>
         <w:drawing>
@@ -2402,7 +2288,6 @@
           <w:rFonts w:ascii="Times New Roman" w:hAnsi="Times New Roman" w:cs="Times New Roman"/>
           <w:lang w:val="en-US"/>
         </w:rPr>
-        <w:lastRenderedPageBreak/>
         <w:t>Mapping with objects</w:t>
       </w:r>
       <w:r>
@@ -2464,6 +2349,7 @@
       <w:r>
         <w:rPr>
           <w:rFonts w:ascii="Times New Roman" w:hAnsi="Times New Roman" w:cs="Times New Roman"/>
+          <w:noProof/>
           <w:lang w:val="en-US"/>
         </w:rPr>
         <w:drawing>
@@ -2502,6 +2388,207 @@
           </wp:inline>
         </w:drawing>
       </w:r>
+    </w:p>
+    <w:p>
+      <w:pPr>
+        <w:pStyle w:val="ListParagraph"/>
+        <w:numPr>
+          <w:ilvl w:val="0"/>
+          <w:numId w:val="3"/>
+        </w:numPr>
+        <w:rPr>
+          <w:rFonts w:ascii="Times New Roman" w:hAnsi="Times New Roman" w:cs="Times New Roman"/>
+          <w:lang w:val="en-US"/>
+        </w:rPr>
+      </w:pPr>
+      <w:r>
+        <w:rPr>
+          <w:rFonts w:ascii="Times New Roman" w:hAnsi="Times New Roman" w:cs="Times New Roman"/>
+          <w:lang w:val="en-US"/>
+        </w:rPr>
+        <w:t>Reducing an Array:</w:t>
+      </w:r>
+    </w:p>
+    <w:p>
+      <w:pPr>
+        <w:pStyle w:val="ListParagraph"/>
+        <w:numPr>
+          <w:ilvl w:val="1"/>
+          <w:numId w:val="3"/>
+        </w:numPr>
+        <w:rPr>
+          <w:rFonts w:ascii="Times New Roman" w:hAnsi="Times New Roman" w:cs="Times New Roman"/>
+          <w:lang w:val="en-US"/>
+        </w:rPr>
+      </w:pPr>
+      <w:r>
+        <w:rPr>
+          <w:rFonts w:ascii="Times New Roman" w:hAnsi="Times New Roman" w:cs="Times New Roman"/>
+          <w:lang w:val="en-US"/>
+        </w:rPr>
+        <w:t>If we want to convert the array to any other variable or any kind of thing there we can use reduce.</w:t>
+      </w:r>
+    </w:p>
+    <w:p>
+      <w:pPr>
+        <w:pStyle w:val="ListParagraph"/>
+        <w:numPr>
+          <w:ilvl w:val="1"/>
+          <w:numId w:val="3"/>
+        </w:numPr>
+        <w:rPr>
+          <w:rFonts w:ascii="Times New Roman" w:hAnsi="Times New Roman" w:cs="Times New Roman"/>
+          <w:lang w:val="en-US"/>
+        </w:rPr>
+      </w:pPr>
+      <w:r>
+        <w:rPr>
+          <w:rFonts w:ascii="Times New Roman" w:hAnsi="Times New Roman" w:cs="Times New Roman"/>
+          <w:lang w:val="en-US"/>
+        </w:rPr>
+        <w:t>Using callback function.</w:t>
+      </w:r>
+    </w:p>
+    <w:p>
+      <w:pPr>
+        <w:pStyle w:val="ListParagraph"/>
+        <w:numPr>
+          <w:ilvl w:val="1"/>
+          <w:numId w:val="3"/>
+        </w:numPr>
+        <w:rPr>
+          <w:rFonts w:ascii="Times New Roman" w:hAnsi="Times New Roman" w:cs="Times New Roman"/>
+          <w:lang w:val="en-US"/>
+        </w:rPr>
+      </w:pPr>
+      <w:r>
+        <w:rPr>
+          <w:rFonts w:ascii="Times New Roman" w:hAnsi="Times New Roman" w:cs="Times New Roman"/>
+          <w:lang w:val="en-US"/>
+        </w:rPr>
+        <w:t>Arr.reduce(callBackFunction, value);</w:t>
+      </w:r>
+    </w:p>
+    <w:p>
+      <w:pPr>
+        <w:pStyle w:val="ListParagraph"/>
+        <w:numPr>
+          <w:ilvl w:val="1"/>
+          <w:numId w:val="3"/>
+        </w:numPr>
+        <w:rPr>
+          <w:rFonts w:ascii="Times New Roman" w:hAnsi="Times New Roman" w:cs="Times New Roman"/>
+          <w:lang w:val="en-US"/>
+        </w:rPr>
+      </w:pPr>
+      <w:r>
+        <w:rPr>
+          <w:rFonts w:ascii="Times New Roman" w:hAnsi="Times New Roman" w:cs="Times New Roman"/>
+          <w:lang w:val="en-US"/>
+        </w:rPr>
+        <w:t>Here callbackfunction will act as accumulator and value is acting as currentValue</w:t>
+      </w:r>
+      <w:r>
+        <w:rPr>
+          <w:rFonts w:ascii="Times New Roman" w:hAnsi="Times New Roman" w:cs="Times New Roman"/>
+          <w:lang w:val="en-US"/>
+        </w:rPr>
+        <w:t xml:space="preserve"> which will be pointing to array elements</w:t>
+      </w:r>
+      <w:r>
+        <w:rPr>
+          <w:rFonts w:ascii="Times New Roman" w:hAnsi="Times New Roman" w:cs="Times New Roman"/>
+          <w:lang w:val="en-US"/>
+        </w:rPr>
+        <w:t>.</w:t>
+      </w:r>
+    </w:p>
+    <w:p>
+      <w:pPr>
+        <w:pStyle w:val="ListParagraph"/>
+        <w:numPr>
+          <w:ilvl w:val="1"/>
+          <w:numId w:val="3"/>
+        </w:numPr>
+        <w:rPr>
+          <w:rFonts w:ascii="Times New Roman" w:hAnsi="Times New Roman" w:cs="Times New Roman"/>
+          <w:lang w:val="en-US"/>
+        </w:rPr>
+      </w:pPr>
+      <w:r>
+        <w:rPr>
+          <w:rFonts w:ascii="Times New Roman" w:hAnsi="Times New Roman" w:cs="Times New Roman"/>
+          <w:lang w:val="en-US"/>
+        </w:rPr>
+        <w:drawing>
+          <wp:inline distT="0" distB="0" distL="0" distR="0" wp14:anchorId="641BE334" wp14:editId="35CDC38B">
+            <wp:extent cx="4267348" cy="561858"/>
+            <wp:effectExtent l="0" t="0" r="0" b="0"/>
+            <wp:docPr id="1737009629" name="Picture 1"/>
+            <wp:cNvGraphicFramePr>
+              <a:graphicFrameLocks xmlns:a="http://schemas.openxmlformats.org/drawingml/2006/main" noChangeAspect="1"/>
+            </wp:cNvGraphicFramePr>
+            <a:graphic xmlns:a="http://schemas.openxmlformats.org/drawingml/2006/main">
+              <a:graphicData uri="http://schemas.openxmlformats.org/drawingml/2006/picture">
+                <pic:pic xmlns:pic="http://schemas.openxmlformats.org/drawingml/2006/picture">
+                  <pic:nvPicPr>
+                    <pic:cNvPr id="1737009629" name=""/>
+                    <pic:cNvPicPr/>
+                  </pic:nvPicPr>
+                  <pic:blipFill>
+                    <a:blip r:embed="rId25"/>
+                    <a:stretch>
+                      <a:fillRect/>
+                    </a:stretch>
+                  </pic:blipFill>
+                  <pic:spPr>
+                    <a:xfrm>
+                      <a:off x="0" y="0"/>
+                      <a:ext cx="4483353" cy="590298"/>
+                    </a:xfrm>
+                    <a:prstGeom prst="rect">
+                      <a:avLst/>
+                    </a:prstGeom>
+                  </pic:spPr>
+                </pic:pic>
+              </a:graphicData>
+            </a:graphic>
+          </wp:inline>
+        </w:drawing>
+      </w:r>
+    </w:p>
+    <w:p>
+      <w:pPr>
+        <w:pStyle w:val="ListParagraph"/>
+        <w:numPr>
+          <w:ilvl w:val="1"/>
+          <w:numId w:val="3"/>
+        </w:numPr>
+        <w:rPr>
+          <w:rFonts w:ascii="Times New Roman" w:hAnsi="Times New Roman" w:cs="Times New Roman"/>
+          <w:lang w:val="en-US"/>
+        </w:rPr>
+      </w:pPr>
+      <w:r>
+        <w:rPr>
+          <w:rFonts w:ascii="Times New Roman" w:hAnsi="Times New Roman" w:cs="Times New Roman"/>
+          <w:lang w:val="en-US"/>
+        </w:rPr>
+        <w:t>Here accumulator is getting sum + currentValue and 0 is basically initializing the accumulator with value = 0.</w:t>
+      </w:r>
+    </w:p>
+    <w:p>
+      <w:pPr>
+        <w:pStyle w:val="ListParagraph"/>
+        <w:numPr>
+          <w:ilvl w:val="1"/>
+          <w:numId w:val="3"/>
+        </w:numPr>
+        <w:rPr>
+          <w:rFonts w:ascii="Times New Roman" w:hAnsi="Times New Roman" w:cs="Times New Roman"/>
+          <w:lang w:val="en-US"/>
+        </w:rPr>
+      </w:pPr>
     </w:p>
     <w:p>
       <w:pPr>

</xml_diff>